<commit_message>
Migliorie generali e correzione bug
</commit_message>
<xml_diff>
--- a/doc/template-documentazione-progetto.docx
+++ b/doc/template-documentazione-progetto.docx
@@ -277,7 +277,7 @@
               </mc:Choice>
               <mc:Fallback>
                 <w:pict>
-                  <v:line w14:anchorId="3D3A5B14" id="Connettore diritto 42" o:spid="_x0000_s1026" style="position:absolute;z-index:251655680;visibility:visible;mso-wrap-style:square;mso-width-percent:0;mso-wrap-distance-left:9pt;mso-wrap-distance-top:0;mso-wrap-distance-right:9pt;mso-wrap-distance-bottom:0;mso-position-horizontal:absolute;mso-position-horizontal-relative:text;mso-position-vertical:absolute;mso-position-vertical-relative:text;mso-width-percent:0;mso-width-relative:margin" from=".15pt,.6pt" to="425.55pt,.6pt" o:gfxdata="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" strokecolor="#4472c4 [3204]" strokeweight="1.75pt">
+                  <v:line w14:anchorId="38357C62" id="Connettore diritto 42" o:spid="_x0000_s1026" style="position:absolute;z-index:251655680;visibility:visible;mso-wrap-style:square;mso-width-percent:0;mso-wrap-distance-left:9pt;mso-wrap-distance-top:0;mso-wrap-distance-right:9pt;mso-wrap-distance-bottom:0;mso-position-horizontal:absolute;mso-position-horizontal-relative:text;mso-position-vertical:absolute;mso-position-vertical-relative:text;mso-width-percent:0;mso-width-relative:margin" from=".15pt,.6pt" to="425.55pt,.6pt" o:gfxdata="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" strokecolor="#4472c4 [3204]" strokeweight="1.75pt">
                     <v:stroke joinstyle="miter"/>
                   </v:line>
                 </w:pict>
@@ -358,21 +358,21 @@
             <w:tblLook w:val="01E0" w:firstRow="1" w:lastRow="1" w:firstColumn="1" w:lastColumn="1" w:noHBand="0" w:noVBand="0"/>
           </w:tblPr>
           <w:tblGrid>
-            <w:gridCol w:w="2962"/>
-            <w:gridCol w:w="1860"/>
-            <w:gridCol w:w="999"/>
-            <w:gridCol w:w="2966"/>
-            <w:gridCol w:w="70"/>
+            <w:gridCol w:w="2854"/>
+            <w:gridCol w:w="1801"/>
+            <w:gridCol w:w="957"/>
+            <w:gridCol w:w="3179"/>
+            <w:gridCol w:w="66"/>
           </w:tblGrid>
           <w:tr>
             <w:trPr>
               <w:gridAfter w:val="1"/>
-              <w:wAfter w:w="70" w:type="dxa"/>
+              <w:wAfter w:w="66" w:type="dxa"/>
               <w:jc w:val="center"/>
             </w:trPr>
             <w:tc>
               <w:tcPr>
-                <w:tcW w:w="8787" w:type="dxa"/>
+                <w:tcW w:w="8791" w:type="dxa"/>
                 <w:gridSpan w:val="4"/>
               </w:tcPr>
               <w:p>
@@ -410,12 +410,12 @@
           <w:tr>
             <w:trPr>
               <w:gridAfter w:val="1"/>
-              <w:wAfter w:w="70" w:type="dxa"/>
+              <w:wAfter w:w="66" w:type="dxa"/>
               <w:jc w:val="center"/>
             </w:trPr>
             <w:tc>
               <w:tcPr>
-                <w:tcW w:w="2962" w:type="dxa"/>
+                <w:tcW w:w="2854" w:type="dxa"/>
               </w:tcPr>
               <w:p>
                 <w:pPr>
@@ -449,7 +449,7 @@
             </w:tc>
             <w:tc>
               <w:tcPr>
-                <w:tcW w:w="2859" w:type="dxa"/>
+                <w:tcW w:w="2758" w:type="dxa"/>
                 <w:gridSpan w:val="2"/>
               </w:tcPr>
               <w:p>
@@ -476,7 +476,7 @@
             </w:tc>
             <w:tc>
               <w:tcPr>
-                <w:tcW w:w="2966" w:type="dxa"/>
+                <w:tcW w:w="3179" w:type="dxa"/>
               </w:tcPr>
               <w:p>
                 <w:pPr>
@@ -520,12 +520,12 @@
           <w:tr>
             <w:trPr>
               <w:gridAfter w:val="1"/>
-              <w:wAfter w:w="70" w:type="dxa"/>
+              <w:wAfter w:w="66" w:type="dxa"/>
               <w:jc w:val="center"/>
             </w:trPr>
             <w:tc>
               <w:tcPr>
-                <w:tcW w:w="2962" w:type="dxa"/>
+                <w:tcW w:w="2854" w:type="dxa"/>
               </w:tcPr>
               <w:p>
                 <w:pPr>
@@ -539,11 +539,20 @@
                     <w:szCs w:val="22"/>
                   </w:rPr>
                 </w:pPr>
+                <w:r>
+                  <w:rPr>
+                    <w:rFonts w:cstheme="minorHAnsi"/>
+                    <w:b/>
+                    <w:color w:val="333399"/>
+                    <w:szCs w:val="22"/>
+                  </w:rPr>
+                  <w:t>Ruggieri Alex</w:t>
+                </w:r>
               </w:p>
             </w:tc>
             <w:tc>
               <w:tcPr>
-                <w:tcW w:w="2859" w:type="dxa"/>
+                <w:tcW w:w="2758" w:type="dxa"/>
                 <w:gridSpan w:val="2"/>
               </w:tcPr>
               <w:p>
@@ -557,11 +566,19 @@
                     <w:szCs w:val="22"/>
                   </w:rPr>
                 </w:pPr>
+                <w:r>
+                  <w:rPr>
+                    <w:rFonts w:cstheme="minorHAnsi"/>
+                    <w:color w:val="333399"/>
+                    <w:szCs w:val="22"/>
+                  </w:rPr>
+                  <w:t>260640</w:t>
+                </w:r>
               </w:p>
             </w:tc>
             <w:tc>
               <w:tcPr>
-                <w:tcW w:w="2966" w:type="dxa"/>
+                <w:tcW w:w="3179" w:type="dxa"/>
               </w:tcPr>
               <w:p>
                 <w:pPr>
@@ -574,18 +591,26 @@
                     <w:szCs w:val="22"/>
                   </w:rPr>
                 </w:pPr>
+                <w:r>
+                  <w:rPr>
+                    <w:rFonts w:cstheme="minorHAnsi"/>
+                    <w:color w:val="333399"/>
+                    <w:szCs w:val="22"/>
+                  </w:rPr>
+                  <w:t>alex.ruggieri@student.univaq.it</w:t>
+                </w:r>
               </w:p>
             </w:tc>
           </w:tr>
           <w:tr>
             <w:trPr>
               <w:gridAfter w:val="1"/>
-              <w:wAfter w:w="70" w:type="dxa"/>
+              <w:wAfter w:w="66" w:type="dxa"/>
               <w:jc w:val="center"/>
             </w:trPr>
             <w:tc>
               <w:tcPr>
-                <w:tcW w:w="2962" w:type="dxa"/>
+                <w:tcW w:w="2854" w:type="dxa"/>
               </w:tcPr>
               <w:p>
                 <w:pPr>
@@ -598,11 +623,19 @@
                     <w:szCs w:val="22"/>
                   </w:rPr>
                 </w:pPr>
+                <w:r>
+                  <w:rPr>
+                    <w:rFonts w:cstheme="minorHAnsi"/>
+                    <w:color w:val="333399"/>
+                    <w:szCs w:val="22"/>
+                  </w:rPr>
+                  <w:t>Rosini Stefano</w:t>
+                </w:r>
               </w:p>
             </w:tc>
             <w:tc>
               <w:tcPr>
-                <w:tcW w:w="2859" w:type="dxa"/>
+                <w:tcW w:w="2758" w:type="dxa"/>
                 <w:gridSpan w:val="2"/>
               </w:tcPr>
               <w:p>
@@ -616,11 +649,19 @@
                     <w:szCs w:val="22"/>
                   </w:rPr>
                 </w:pPr>
+                <w:r>
+                  <w:rPr>
+                    <w:rFonts w:cstheme="minorHAnsi"/>
+                    <w:color w:val="333399"/>
+                    <w:szCs w:val="22"/>
+                  </w:rPr>
+                  <w:t>258841</w:t>
+                </w:r>
               </w:p>
             </w:tc>
             <w:tc>
               <w:tcPr>
-                <w:tcW w:w="2966" w:type="dxa"/>
+                <w:tcW w:w="3179" w:type="dxa"/>
               </w:tcPr>
               <w:p>
                 <w:pPr>
@@ -633,65 +674,22 @@
                     <w:szCs w:val="22"/>
                   </w:rPr>
                 </w:pPr>
-              </w:p>
-            </w:tc>
-          </w:tr>
-          <w:tr>
-            <w:trPr>
-              <w:gridAfter w:val="1"/>
-              <w:wAfter w:w="70" w:type="dxa"/>
-              <w:jc w:val="center"/>
-            </w:trPr>
-            <w:tc>
-              <w:tcPr>
-                <w:tcW w:w="2962" w:type="dxa"/>
-              </w:tcPr>
-              <w:p>
-                <w:pPr>
-                  <w:autoSpaceDE w:val="0"/>
-                  <w:autoSpaceDN w:val="0"/>
-                  <w:adjustRightInd w:val="0"/>
+                <w:r>
                   <w:rPr>
                     <w:rFonts w:cstheme="minorHAnsi"/>
                     <w:color w:val="333399"/>
                     <w:szCs w:val="22"/>
                   </w:rPr>
-                </w:pPr>
-              </w:p>
-            </w:tc>
-            <w:tc>
-              <w:tcPr>
-                <w:tcW w:w="2859" w:type="dxa"/>
-                <w:gridSpan w:val="2"/>
-              </w:tcPr>
-              <w:p>
-                <w:pPr>
-                  <w:autoSpaceDE w:val="0"/>
-                  <w:autoSpaceDN w:val="0"/>
-                  <w:adjustRightInd w:val="0"/>
+                  <w:t>s</w:t>
+                </w:r>
+                <w:r>
                   <w:rPr>
                     <w:rFonts w:cstheme="minorHAnsi"/>
                     <w:color w:val="333399"/>
                     <w:szCs w:val="22"/>
                   </w:rPr>
-                </w:pPr>
-              </w:p>
-            </w:tc>
-            <w:tc>
-              <w:tcPr>
-                <w:tcW w:w="2966" w:type="dxa"/>
-              </w:tcPr>
-              <w:p>
-                <w:pPr>
-                  <w:autoSpaceDE w:val="0"/>
-                  <w:autoSpaceDN w:val="0"/>
-                  <w:adjustRightInd w:val="0"/>
-                  <w:rPr>
-                    <w:rFonts w:cstheme="minorHAnsi"/>
-                    <w:color w:val="333399"/>
-                    <w:szCs w:val="22"/>
-                  </w:rPr>
-                </w:pPr>
+                  <w:t>tefano.rosini@student.univaq.it</w:t>
+                </w:r>
               </w:p>
             </w:tc>
           </w:tr>
@@ -710,7 +708,7 @@
             </w:tblPrEx>
             <w:tc>
               <w:tcPr>
-                <w:tcW w:w="4822" w:type="dxa"/>
+                <w:tcW w:w="4655" w:type="dxa"/>
                 <w:gridSpan w:val="2"/>
                 <w:shd w:val="clear" w:color="auto" w:fill="auto"/>
               </w:tcPr>
@@ -726,7 +724,7 @@
             </w:tc>
             <w:tc>
               <w:tcPr>
-                <w:tcW w:w="4035" w:type="dxa"/>
+                <w:tcW w:w="4202" w:type="dxa"/>
                 <w:gridSpan w:val="3"/>
                 <w:shd w:val="clear" w:color="auto" w:fill="auto"/>
               </w:tcPr>
@@ -788,7 +786,7 @@
             </w:tblPrEx>
             <w:tc>
               <w:tcPr>
-                <w:tcW w:w="4822" w:type="dxa"/>
+                <w:tcW w:w="4655" w:type="dxa"/>
                 <w:gridSpan w:val="2"/>
                 <w:shd w:val="clear" w:color="auto" w:fill="auto"/>
               </w:tcPr>
@@ -803,7 +801,7 @@
             </w:tc>
             <w:tc>
               <w:tcPr>
-                <w:tcW w:w="4035" w:type="dxa"/>
+                <w:tcW w:w="4202" w:type="dxa"/>
                 <w:gridSpan w:val="3"/>
                 <w:shd w:val="clear" w:color="auto" w:fill="auto"/>
               </w:tcPr>
@@ -888,7 +886,7 @@
               </mc:Choice>
               <mc:Fallback>
                 <w:pict>
-                  <v:line w14:anchorId="4A4FB2F2" id="Connettore diritto 43" o:spid="_x0000_s1026" style="position:absolute;z-index:251695616;visibility:visible;mso-wrap-style:square;mso-width-percent:0;mso-wrap-distance-left:9pt;mso-wrap-distance-top:0;mso-wrap-distance-right:9pt;mso-wrap-distance-bottom:0;mso-position-horizontal:absolute;mso-position-horizontal-relative:text;mso-position-vertical:absolute;mso-position-vertical-relative:text;mso-width-percent:0;mso-width-relative:margin" from=".15pt,6.05pt" to="425.55pt,6.05pt" o:gfxdata="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" strokecolor="#4472c4 [3204]" strokeweight="1.5pt">
+                  <v:line w14:anchorId="71AE4FA4" id="Connettore diritto 43" o:spid="_x0000_s1026" style="position:absolute;z-index:251695616;visibility:visible;mso-wrap-style:square;mso-width-percent:0;mso-wrap-distance-left:9pt;mso-wrap-distance-top:0;mso-wrap-distance-right:9pt;mso-wrap-distance-bottom:0;mso-position-horizontal:absolute;mso-position-horizontal-relative:text;mso-position-vertical:absolute;mso-position-vertical-relative:text;mso-width-percent:0;mso-width-relative:margin" from=".15pt,6.05pt" to="425.55pt,6.05pt" o:gfxdata="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" strokecolor="#4472c4 [3204]" strokeweight="1.5pt">
                     <v:stroke joinstyle="miter"/>
                   </v:line>
                 </w:pict>
@@ -1396,6 +1394,10 @@
     <w:p>
       <w:pPr>
         <w:pStyle w:val="Titolo2"/>
+        <w:numPr>
+          <w:ilvl w:val="1"/>
+          <w:numId w:val="39"/>
+        </w:numPr>
         <w:rPr>
           <w:rFonts w:cstheme="majorHAnsi"/>
         </w:rPr>
@@ -1405,56 +1407,125 @@
         <w:rPr>
           <w:rFonts w:cstheme="majorHAnsi"/>
         </w:rPr>
-        <w:t xml:space="preserve">1.1 </w:t>
-      </w:r>
+        <w:t>– Descrizione dell’applicazione</w:t>
+      </w:r>
+      <w:bookmarkEnd w:id="2"/>
       <w:r>
         <w:rPr>
           <w:rFonts w:cstheme="majorHAnsi"/>
         </w:rPr>
-        <w:t>– Descrizione dell’applicazione</w:t>
-      </w:r>
-      <w:bookmarkEnd w:id="2"/>
+        <w:t xml:space="preserve">  </w:t>
+      </w:r>
+    </w:p>
+    <w:p/>
+    <w:p>
+      <w:pPr>
+        <w:pStyle w:val="Nessunaspaziatura"/>
+        <w:jc w:val="left"/>
+        <w:rPr>
+          <w:sz w:val="28"/>
+          <w:szCs w:val="28"/>
+        </w:rPr>
+      </w:pPr>
+      <w:r>
+        <w:rPr>
+          <w:sz w:val="28"/>
+          <w:szCs w:val="28"/>
+        </w:rPr>
+        <w:t>SCACCHI INFORMATICI A CHIAMATA</w:t>
+      </w:r>
+    </w:p>
+    <w:p/>
+    <w:p>
+      <w:pPr>
+        <w:jc w:val="left"/>
+      </w:pPr>
+      <w:r>
+        <w:t>La nostra app di gioco</w:t>
+      </w:r>
+      <w:r>
+        <w:t xml:space="preserve"> </w:t>
+      </w:r>
+      <w:r>
+        <w:t>permette di immergersi nel mondo affascinante degli scacchi. Supporta tutte le regole standard degli scacchi, consentendo di giocare contro un avversario virtuale, contro un amico o magari assistere ad una partita tra avversari virtuali!</w:t>
+      </w:r>
     </w:p>
     <w:p>
       <w:pPr>
-        <w:pStyle w:val="Nessunaspaziatura"/>
-      </w:pPr>
+        <w:jc w:val="left"/>
+      </w:pPr>
+      <w:r>
+        <w:t>L’app include una serie di funzionalità per migliorare l’esperienza di gioco</w:t>
+      </w:r>
+      <w:r>
+        <w:t>. Permette di visu</w:t>
+      </w:r>
+      <w:r>
+        <w:t>a</w:t>
+      </w:r>
+      <w:r>
+        <w:t>lizzare ad ogni tur</w:t>
+      </w:r>
+      <w:r>
+        <w:t>no i pezzi che si possono muovere, visualizzare le mosse disponibil</w:t>
+      </w:r>
+      <w:r>
+        <w:t>i</w:t>
+      </w:r>
+      <w:r>
+        <w:t xml:space="preserve"> per ogni pedina selezionata, annullare le mosse (fino ad un massimo di 5 in tutta la partita) e di conseguenza ripeterle, rilevare una eventuale situazione di scacco, patta (50 turni tra entrambi i giocatori senza aver mangiato nessuna pedina)</w:t>
+      </w:r>
+      <w:r>
+        <w:t xml:space="preserve"> e scacco matto.</w:t>
+      </w:r>
+      <w:r>
+        <w:t xml:space="preserve"> </w:t>
+      </w:r>
+      <w:r>
+        <w:t>I</w:t>
+      </w:r>
+      <w:r>
+        <w:t>nfine</w:t>
+      </w:r>
+      <w:r>
+        <w:t>, permette la resa di un giocatore oppure fermare</w:t>
+      </w:r>
+      <w:r>
+        <w:t xml:space="preserve"> e salvare una partita per poi riprendere da dove la si era terminata.</w:t>
+      </w:r>
+      <w:r>
+        <w:t xml:space="preserve"> </w:t>
+      </w:r>
     </w:p>
     <w:p>
       <w:pPr>
-        <w:rPr>
-          <w:rFonts w:cstheme="minorHAnsi"/>
-        </w:rPr>
-      </w:pPr>
-      <w:r>
-        <w:rPr>
-          <w:rFonts w:cstheme="minorHAnsi"/>
-        </w:rPr>
-        <w:t>RIMUOVERE DESCRIZIONE</w:t>
-      </w:r>
-      <w:r>
-        <w:rPr>
-          <w:rFonts w:cstheme="minorHAnsi"/>
-        </w:rPr>
-        <w:t xml:space="preserve"> TESTO SOTTOSTANTE</w:t>
+        <w:jc w:val="left"/>
+      </w:pPr>
+      <w:r>
+        <w:t xml:space="preserve">Altre funzionalità sono offerte durante la scelta della partita da riprendere tra quelle salvate. Permette all’utente di visualizzare in modo decrescente le partite salvate in base al numero di mosse effettuate in ogni partita, </w:t>
+      </w:r>
+      <w:r>
+        <w:t>visualizzare in modo decrescente le partite salvate in base al numero complessivo di pezzi sulla scacchiera ed infine, visualizzare in modo crescente le partite in base al valore dei pezzi presenti sulla scacchiera.</w:t>
       </w:r>
     </w:p>
     <w:p>
-      <w:r>
-        <w:t>Prendendo spunto dall’idea fornita dal docente, dare una descrizione più dettagliata del caso di studio.</w:t>
+      <w:pPr>
+        <w:jc w:val="left"/>
+      </w:pPr>
+      <w:r>
+        <w:t>L’app di gioco degli scacchi in java è stata sviluppata con forte attenzione alla stabilità e alle prestazioni, garantendo una risposta rapida e fluida agli input</w:t>
+      </w:r>
+      <w:r>
+        <w:t xml:space="preserve"> e un’esperienza di gioco senza interruzioni.</w:t>
       </w:r>
     </w:p>
     <w:p>
       <w:pPr>
-        <w:pStyle w:val="Nessunaspaziatura"/>
-      </w:pPr>
-    </w:p>
-    <w:p>
-      <w:pPr>
-        <w:rPr>
-          <w:rFonts w:asciiTheme="majorHAnsi" w:hAnsiTheme="majorHAnsi" w:cstheme="majorHAnsi"/>
-        </w:rPr>
-      </w:pPr>
+        <w:jc w:val="left"/>
+      </w:pPr>
+      <w:r>
+        <w:t>L’app non permette l’utilizzo di mosse speciali, quindi è consigliata per gli utenti principianti!</w:t>
+      </w:r>
     </w:p>
     <w:p>
       <w:pPr>
@@ -1531,7 +1602,6 @@
           <w:rFonts w:cstheme="majorHAnsi"/>
         </w:rPr>
       </w:pPr>
-      <w:bookmarkStart w:id="3" w:name="_Toc38393259"/>
       <w:r>
         <w:rPr>
           <w:rFonts w:cstheme="majorHAnsi"/>
@@ -1551,6 +1621,7 @@
         </w:rPr>
         <w:t xml:space="preserve"> </w:t>
       </w:r>
+      <w:bookmarkStart w:id="3" w:name="_Toc38393259"/>
       <w:r>
         <w:rPr>
           <w:rFonts w:cstheme="majorHAnsi"/>
@@ -1569,82 +1640,597 @@
           <w:rFonts w:cstheme="majorHAnsi"/>
         </w:rPr>
         <w:t xml:space="preserve"> </w:t>
+      </w:r>
+    </w:p>
+    <w:p/>
+    <w:p>
+      <w:r>
+        <w:t xml:space="preserve">L’app è destinata a due tipi di giocatori, ovvero </w:t>
+      </w:r>
+      <w:r>
+        <w:t>U</w:t>
+      </w:r>
+      <w:r>
+        <w:t xml:space="preserve">tente e </w:t>
+      </w:r>
+      <w:r>
+        <w:t>CPU</w:t>
+      </w:r>
+      <w:r>
+        <w:t>. Di seguito</w:t>
+      </w:r>
+      <w:r>
+        <w:t>, indichiamo le varie funzionalità dell’app del gioco degli scacchi.</w:t>
       </w:r>
     </w:p>
     <w:p>
       <w:pPr>
-        <w:rPr>
-          <w:rFonts w:asciiTheme="majorHAnsi" w:hAnsiTheme="majorHAnsi" w:cstheme="majorHAnsi"/>
-        </w:rPr>
-      </w:pPr>
+        <w:pStyle w:val="Paragrafoelenco"/>
+        <w:numPr>
+          <w:ilvl w:val="0"/>
+          <w:numId w:val="40"/>
+        </w:numPr>
+        <w:rPr>
+          <w:b/>
+          <w:bCs/>
+          <w:sz w:val="24"/>
+          <w:szCs w:val="24"/>
+          <w:u w:val="single"/>
+        </w:rPr>
+      </w:pPr>
+      <w:r>
+        <w:rPr>
+          <w:b/>
+          <w:bCs/>
+          <w:sz w:val="24"/>
+          <w:szCs w:val="24"/>
+          <w:u w:val="single"/>
+        </w:rPr>
+        <w:t>Partita Utente vs CPU:</w:t>
+      </w:r>
+      <w:r>
+        <w:rPr>
+          <w:b/>
+          <w:bCs/>
+          <w:sz w:val="24"/>
+          <w:szCs w:val="24"/>
+          <w:u w:val="single"/>
+        </w:rPr>
+        <w:t xml:space="preserve"> </w:t>
+      </w:r>
     </w:p>
     <w:p>
       <w:pPr>
-        <w:rPr>
-          <w:rFonts w:cstheme="minorHAnsi"/>
-        </w:rPr>
-      </w:pPr>
-      <w:r>
-        <w:rPr>
-          <w:rFonts w:cstheme="minorHAnsi"/>
-        </w:rPr>
-        <w:t>RIMUOVERE DESCRIZIONE</w:t>
-      </w:r>
-      <w:r>
-        <w:rPr>
-          <w:rFonts w:cstheme="minorHAnsi"/>
-        </w:rPr>
-        <w:t xml:space="preserve"> TESTO SOTTOSTANTE</w:t>
+        <w:pStyle w:val="Paragrafoelenco"/>
+        <w:numPr>
+          <w:ilvl w:val="0"/>
+          <w:numId w:val="40"/>
+        </w:numPr>
+        <w:rPr>
+          <w:b/>
+          <w:bCs/>
+          <w:sz w:val="24"/>
+          <w:szCs w:val="24"/>
+          <w:u w:val="single"/>
+        </w:rPr>
+      </w:pPr>
+      <w:r>
+        <w:rPr>
+          <w:b/>
+          <w:bCs/>
+          <w:sz w:val="24"/>
+          <w:szCs w:val="24"/>
+          <w:u w:val="single"/>
+        </w:rPr>
+        <w:t xml:space="preserve">Partita Utente vs </w:t>
+      </w:r>
+      <w:r>
+        <w:rPr>
+          <w:b/>
+          <w:bCs/>
+          <w:sz w:val="24"/>
+          <w:szCs w:val="24"/>
+          <w:u w:val="single"/>
+        </w:rPr>
+        <w:t>Utente</w:t>
+      </w:r>
+      <w:r>
+        <w:rPr>
+          <w:b/>
+          <w:bCs/>
+          <w:sz w:val="24"/>
+          <w:szCs w:val="24"/>
+          <w:u w:val="single"/>
+        </w:rPr>
+        <w:t>:</w:t>
       </w:r>
     </w:p>
     <w:p>
       <w:pPr>
-        <w:rPr>
-          <w:rFonts w:cstheme="minorHAnsi"/>
-        </w:rPr>
-      </w:pPr>
-      <w:r>
-        <w:rPr>
-          <w:rFonts w:cstheme="minorHAnsi"/>
-        </w:rPr>
-        <w:t xml:space="preserve">Fornire una lista </w:t>
-      </w:r>
-      <w:r>
-        <w:rPr>
-          <w:rFonts w:cstheme="minorHAnsi"/>
-        </w:rPr>
-        <w:t xml:space="preserve">completa ed esaustiva </w:t>
-      </w:r>
-      <w:r>
-        <w:rPr>
-          <w:rFonts w:cstheme="minorHAnsi"/>
-        </w:rPr>
-        <w:t xml:space="preserve">dei requisiti </w:t>
-      </w:r>
-      <w:r>
-        <w:rPr>
-          <w:rFonts w:cstheme="minorHAnsi"/>
-        </w:rPr>
-        <w:t xml:space="preserve">funzionali </w:t>
-      </w:r>
-      <w:r>
-        <w:rPr>
-          <w:rFonts w:cstheme="minorHAnsi"/>
-        </w:rPr>
-        <w:t>della vostra app</w:t>
-      </w:r>
-      <w:r>
-        <w:rPr>
-          <w:rFonts w:cstheme="minorHAnsi"/>
-        </w:rPr>
-        <w:t>licazione organizzandoli per tipologie di persone che sono state identificate nel capitolo precedente</w:t>
-      </w:r>
-      <w:r>
-        <w:rPr>
-          <w:rFonts w:cstheme="minorHAnsi"/>
-        </w:rPr>
-        <w:t>.</w:t>
-      </w:r>
+        <w:pStyle w:val="Paragrafoelenco"/>
+        <w:numPr>
+          <w:ilvl w:val="0"/>
+          <w:numId w:val="40"/>
+        </w:numPr>
+        <w:rPr>
+          <w:b/>
+          <w:bCs/>
+          <w:sz w:val="24"/>
+          <w:szCs w:val="24"/>
+          <w:u w:val="single"/>
+        </w:rPr>
+      </w:pPr>
+      <w:r>
+        <w:rPr>
+          <w:b/>
+          <w:bCs/>
+          <w:sz w:val="24"/>
+          <w:szCs w:val="24"/>
+          <w:u w:val="single"/>
+        </w:rPr>
+        <w:t>Osservare una partita tra CPU</w:t>
+      </w:r>
+      <w:r>
+        <w:rPr>
+          <w:b/>
+          <w:bCs/>
+          <w:sz w:val="24"/>
+          <w:szCs w:val="24"/>
+          <w:u w:val="single"/>
+        </w:rPr>
+        <w:t>:</w:t>
+      </w:r>
+    </w:p>
+    <w:p>
+      <w:pPr>
+        <w:pStyle w:val="Paragrafoelenco"/>
+        <w:numPr>
+          <w:ilvl w:val="0"/>
+          <w:numId w:val="40"/>
+        </w:numPr>
+        <w:rPr>
+          <w:b/>
+          <w:bCs/>
+          <w:sz w:val="24"/>
+          <w:szCs w:val="24"/>
+          <w:u w:val="single"/>
+        </w:rPr>
+      </w:pPr>
+      <w:r>
+        <w:rPr>
+          <w:b/>
+          <w:bCs/>
+          <w:sz w:val="24"/>
+          <w:szCs w:val="24"/>
+          <w:u w:val="single"/>
+        </w:rPr>
+        <w:t>Suggerimenti di scelta pedina:</w:t>
+      </w:r>
+    </w:p>
+    <w:p>
+      <w:pPr>
+        <w:pStyle w:val="Paragrafoelenco"/>
+        <w:numPr>
+          <w:ilvl w:val="0"/>
+          <w:numId w:val="40"/>
+        </w:numPr>
+        <w:rPr>
+          <w:b/>
+          <w:bCs/>
+          <w:sz w:val="24"/>
+          <w:szCs w:val="24"/>
+          <w:u w:val="single"/>
+        </w:rPr>
+      </w:pPr>
+      <w:r>
+        <w:rPr>
+          <w:b/>
+          <w:bCs/>
+          <w:sz w:val="24"/>
+          <w:szCs w:val="24"/>
+          <w:u w:val="single"/>
+        </w:rPr>
+        <w:t>Suggerimenti di movimento:</w:t>
+      </w:r>
+    </w:p>
+    <w:p>
+      <w:pPr>
+        <w:pStyle w:val="Paragrafoelenco"/>
+        <w:numPr>
+          <w:ilvl w:val="0"/>
+          <w:numId w:val="40"/>
+        </w:numPr>
+        <w:rPr>
+          <w:b/>
+          <w:bCs/>
+          <w:sz w:val="24"/>
+          <w:szCs w:val="24"/>
+          <w:u w:val="single"/>
+        </w:rPr>
+      </w:pPr>
+      <w:r>
+        <w:rPr>
+          <w:b/>
+          <w:bCs/>
+          <w:sz w:val="24"/>
+          <w:szCs w:val="24"/>
+          <w:u w:val="single"/>
+        </w:rPr>
+        <w:t>Annullamento mosse effettuate:</w:t>
+      </w:r>
+    </w:p>
+    <w:p>
+      <w:pPr>
+        <w:pStyle w:val="Paragrafoelenco"/>
+        <w:numPr>
+          <w:ilvl w:val="0"/>
+          <w:numId w:val="40"/>
+        </w:numPr>
+        <w:rPr>
+          <w:b/>
+          <w:bCs/>
+          <w:sz w:val="24"/>
+          <w:szCs w:val="24"/>
+          <w:u w:val="single"/>
+        </w:rPr>
+      </w:pPr>
+      <w:r>
+        <w:rPr>
+          <w:b/>
+          <w:bCs/>
+          <w:sz w:val="24"/>
+          <w:szCs w:val="24"/>
+          <w:u w:val="single"/>
+        </w:rPr>
+        <w:t>Rilevamento situazioni di scacco:</w:t>
+      </w:r>
+    </w:p>
+    <w:p>
+      <w:pPr>
+        <w:pStyle w:val="Paragrafoelenco"/>
+        <w:numPr>
+          <w:ilvl w:val="0"/>
+          <w:numId w:val="40"/>
+        </w:numPr>
+        <w:rPr>
+          <w:b/>
+          <w:bCs/>
+          <w:sz w:val="24"/>
+          <w:szCs w:val="24"/>
+          <w:u w:val="single"/>
+        </w:rPr>
+      </w:pPr>
+      <w:r>
+        <w:rPr>
+          <w:b/>
+          <w:bCs/>
+          <w:sz w:val="24"/>
+          <w:szCs w:val="24"/>
+          <w:u w:val="single"/>
+        </w:rPr>
+        <w:t xml:space="preserve">Rilevamento situazioni di </w:t>
+      </w:r>
+      <w:r>
+        <w:rPr>
+          <w:b/>
+          <w:bCs/>
+          <w:sz w:val="24"/>
+          <w:szCs w:val="24"/>
+          <w:u w:val="single"/>
+        </w:rPr>
+        <w:t>patta</w:t>
+      </w:r>
+      <w:r>
+        <w:rPr>
+          <w:b/>
+          <w:bCs/>
+          <w:sz w:val="24"/>
+          <w:szCs w:val="24"/>
+          <w:u w:val="single"/>
+        </w:rPr>
+        <w:t>:</w:t>
+      </w:r>
+    </w:p>
+    <w:p>
+      <w:pPr>
+        <w:pStyle w:val="Paragrafoelenco"/>
+        <w:numPr>
+          <w:ilvl w:val="0"/>
+          <w:numId w:val="40"/>
+        </w:numPr>
+        <w:rPr>
+          <w:b/>
+          <w:bCs/>
+          <w:sz w:val="24"/>
+          <w:szCs w:val="24"/>
+          <w:u w:val="single"/>
+        </w:rPr>
+      </w:pPr>
+      <w:r>
+        <w:rPr>
+          <w:b/>
+          <w:bCs/>
+          <w:sz w:val="24"/>
+          <w:szCs w:val="24"/>
+          <w:u w:val="single"/>
+        </w:rPr>
+        <w:t>Rilevamento situazioni di scacco</w:t>
+      </w:r>
+      <w:r>
+        <w:rPr>
+          <w:b/>
+          <w:bCs/>
+          <w:sz w:val="24"/>
+          <w:szCs w:val="24"/>
+          <w:u w:val="single"/>
+        </w:rPr>
+        <w:t xml:space="preserve"> matto</w:t>
+      </w:r>
+      <w:r>
+        <w:rPr>
+          <w:b/>
+          <w:bCs/>
+          <w:sz w:val="24"/>
+          <w:szCs w:val="24"/>
+          <w:u w:val="single"/>
+        </w:rPr>
+        <w:t>:</w:t>
+      </w:r>
+    </w:p>
+    <w:p>
+      <w:pPr>
+        <w:pStyle w:val="Paragrafoelenco"/>
+        <w:numPr>
+          <w:ilvl w:val="0"/>
+          <w:numId w:val="40"/>
+        </w:numPr>
+        <w:rPr>
+          <w:b/>
+          <w:bCs/>
+          <w:sz w:val="24"/>
+          <w:szCs w:val="24"/>
+          <w:u w:val="single"/>
+        </w:rPr>
+      </w:pPr>
+      <w:r>
+        <w:rPr>
+          <w:b/>
+          <w:bCs/>
+          <w:sz w:val="24"/>
+          <w:szCs w:val="24"/>
+          <w:u w:val="single"/>
+        </w:rPr>
+        <w:t>Resa dell’utente:</w:t>
+      </w:r>
+    </w:p>
+    <w:p>
+      <w:pPr>
+        <w:pStyle w:val="Paragrafoelenco"/>
+        <w:numPr>
+          <w:ilvl w:val="0"/>
+          <w:numId w:val="40"/>
+        </w:numPr>
+        <w:rPr>
+          <w:b/>
+          <w:bCs/>
+          <w:sz w:val="24"/>
+          <w:szCs w:val="24"/>
+          <w:u w:val="single"/>
+        </w:rPr>
+      </w:pPr>
+      <w:r>
+        <w:rPr>
+          <w:b/>
+          <w:bCs/>
+          <w:sz w:val="24"/>
+          <w:szCs w:val="24"/>
+          <w:u w:val="single"/>
+        </w:rPr>
+        <w:t>Salvataggio delle partite:</w:t>
+      </w:r>
+    </w:p>
+    <w:p>
+      <w:pPr>
+        <w:pStyle w:val="Paragrafoelenco"/>
+        <w:numPr>
+          <w:ilvl w:val="0"/>
+          <w:numId w:val="40"/>
+        </w:numPr>
+        <w:rPr>
+          <w:b/>
+          <w:bCs/>
+          <w:sz w:val="24"/>
+          <w:szCs w:val="24"/>
+          <w:u w:val="single"/>
+        </w:rPr>
+      </w:pPr>
+      <w:r>
+        <w:rPr>
+          <w:b/>
+          <w:bCs/>
+          <w:sz w:val="24"/>
+          <w:szCs w:val="24"/>
+          <w:u w:val="single"/>
+        </w:rPr>
+        <w:t>Ripresa di una partita tra quelle salvate:</w:t>
+      </w:r>
+    </w:p>
+    <w:p>
+      <w:pPr>
+        <w:pStyle w:val="Paragrafoelenco"/>
+        <w:numPr>
+          <w:ilvl w:val="0"/>
+          <w:numId w:val="40"/>
+        </w:numPr>
+        <w:rPr>
+          <w:b/>
+          <w:bCs/>
+          <w:sz w:val="24"/>
+          <w:szCs w:val="24"/>
+          <w:u w:val="single"/>
+        </w:rPr>
+      </w:pPr>
+      <w:r>
+        <w:rPr>
+          <w:b/>
+          <w:bCs/>
+          <w:sz w:val="24"/>
+          <w:szCs w:val="24"/>
+          <w:u w:val="single"/>
+        </w:rPr>
+        <w:t>Visualizzazione delle partite salvate in base al numero di mosse effet</w:t>
+      </w:r>
+      <w:r>
+        <w:rPr>
+          <w:b/>
+          <w:bCs/>
+          <w:sz w:val="24"/>
+          <w:szCs w:val="24"/>
+          <w:u w:val="single"/>
+        </w:rPr>
+        <w:t>t</w:t>
+      </w:r>
+      <w:r>
+        <w:rPr>
+          <w:b/>
+          <w:bCs/>
+          <w:sz w:val="24"/>
+          <w:szCs w:val="24"/>
+          <w:u w:val="single"/>
+        </w:rPr>
+        <w:t>uate:</w:t>
+      </w:r>
+    </w:p>
+    <w:p>
+      <w:pPr>
+        <w:pStyle w:val="Paragrafoelenco"/>
+        <w:numPr>
+          <w:ilvl w:val="0"/>
+          <w:numId w:val="40"/>
+        </w:numPr>
+        <w:rPr>
+          <w:b/>
+          <w:bCs/>
+          <w:sz w:val="24"/>
+          <w:szCs w:val="24"/>
+          <w:u w:val="single"/>
+        </w:rPr>
+      </w:pPr>
+      <w:r>
+        <w:rPr>
+          <w:b/>
+          <w:bCs/>
+          <w:sz w:val="24"/>
+          <w:szCs w:val="24"/>
+          <w:u w:val="single"/>
+        </w:rPr>
+        <w:t>Visualizzazione delle partite salvate</w:t>
+      </w:r>
+      <w:r>
+        <w:rPr>
+          <w:b/>
+          <w:bCs/>
+          <w:sz w:val="24"/>
+          <w:szCs w:val="24"/>
+          <w:u w:val="single"/>
+        </w:rPr>
+        <w:t xml:space="preserve"> in base al numero di pezzi complessivo</w:t>
+      </w:r>
+      <w:r>
+        <w:rPr>
+          <w:b/>
+          <w:bCs/>
+          <w:sz w:val="24"/>
+          <w:szCs w:val="24"/>
+          <w:u w:val="single"/>
+        </w:rPr>
+        <w:t xml:space="preserve"> presenti sulla scacchiera</w:t>
+      </w:r>
+      <w:r>
+        <w:rPr>
+          <w:b/>
+          <w:bCs/>
+          <w:sz w:val="24"/>
+          <w:szCs w:val="24"/>
+          <w:u w:val="single"/>
+        </w:rPr>
+        <w:t>:</w:t>
+      </w:r>
+    </w:p>
+    <w:p>
+      <w:pPr>
+        <w:pStyle w:val="Paragrafoelenco"/>
+        <w:numPr>
+          <w:ilvl w:val="0"/>
+          <w:numId w:val="40"/>
+        </w:numPr>
+        <w:rPr>
+          <w:b/>
+          <w:bCs/>
+          <w:sz w:val="24"/>
+          <w:szCs w:val="24"/>
+          <w:u w:val="single"/>
+        </w:rPr>
+      </w:pPr>
+      <w:r>
+        <w:rPr>
+          <w:b/>
+          <w:bCs/>
+          <w:sz w:val="24"/>
+          <w:szCs w:val="24"/>
+          <w:u w:val="single"/>
+        </w:rPr>
+        <w:t>Visualizzazione delle partite salvate</w:t>
+      </w:r>
+      <w:r>
+        <w:rPr>
+          <w:b/>
+          <w:bCs/>
+          <w:sz w:val="24"/>
+          <w:szCs w:val="24"/>
+          <w:u w:val="single"/>
+        </w:rPr>
+        <w:t xml:space="preserve"> in base al valore dei pezzi presenti sulla scacchiera</w:t>
+      </w:r>
+      <w:r>
+        <w:rPr>
+          <w:b/>
+          <w:bCs/>
+          <w:sz w:val="24"/>
+          <w:szCs w:val="24"/>
+          <w:u w:val="single"/>
+        </w:rPr>
+        <w:t>:</w:t>
+      </w:r>
+    </w:p>
+    <w:p>
+      <w:pPr>
+        <w:rPr>
+          <w:b/>
+          <w:bCs/>
+          <w:sz w:val="24"/>
+          <w:szCs w:val="24"/>
+          <w:u w:val="single"/>
+        </w:rPr>
+      </w:pPr>
+    </w:p>
+    <w:p>
+      <w:pPr>
+        <w:rPr>
+          <w:b/>
+          <w:bCs/>
+          <w:sz w:val="24"/>
+          <w:szCs w:val="24"/>
+          <w:u w:val="single"/>
+        </w:rPr>
+      </w:pPr>
+    </w:p>
+    <w:p/>
+    <w:p/>
+    <w:p>
+      <w:pPr>
+        <w:pStyle w:val="Titolo2"/>
+      </w:pPr>
     </w:p>
     <w:p>
       <w:pPr>
@@ -2739,6 +3325,119 @@
     </w:lvl>
   </w:abstractNum>
   <w:abstractNum w:abstractNumId="7" w15:restartNumberingAfterBreak="0">
+    <w:nsid w:val="2D8F72E9"/>
+    <w:multiLevelType w:val="hybridMultilevel"/>
+    <w:tmpl w:val="1CE24AB4"/>
+    <w:lvl w:ilvl="0" w:tplc="DF3EC7B6">
+      <w:start w:val="1"/>
+      <w:numFmt w:val="bullet"/>
+      <w:lvlText w:val="-"/>
+      <w:lvlJc w:val="left"/>
+      <w:pPr>
+        <w:ind w:left="720" w:hanging="360"/>
+      </w:pPr>
+      <w:rPr>
+        <w:rFonts w:ascii="Calibri" w:eastAsiaTheme="minorEastAsia" w:hAnsi="Calibri" w:cs="Calibri" w:hint="default"/>
+      </w:rPr>
+    </w:lvl>
+    <w:lvl w:ilvl="1" w:tplc="04100003" w:tentative="1">
+      <w:start w:val="1"/>
+      <w:numFmt w:val="bullet"/>
+      <w:lvlText w:val="o"/>
+      <w:lvlJc w:val="left"/>
+      <w:pPr>
+        <w:ind w:left="1440" w:hanging="360"/>
+      </w:pPr>
+      <w:rPr>
+        <w:rFonts w:ascii="Courier New" w:hAnsi="Courier New" w:cs="Courier New" w:hint="default"/>
+      </w:rPr>
+    </w:lvl>
+    <w:lvl w:ilvl="2" w:tplc="04100005" w:tentative="1">
+      <w:start w:val="1"/>
+      <w:numFmt w:val="bullet"/>
+      <w:lvlText w:val=""/>
+      <w:lvlJc w:val="left"/>
+      <w:pPr>
+        <w:ind w:left="2160" w:hanging="360"/>
+      </w:pPr>
+      <w:rPr>
+        <w:rFonts w:ascii="Wingdings" w:hAnsi="Wingdings" w:hint="default"/>
+      </w:rPr>
+    </w:lvl>
+    <w:lvl w:ilvl="3" w:tplc="04100001" w:tentative="1">
+      <w:start w:val="1"/>
+      <w:numFmt w:val="bullet"/>
+      <w:lvlText w:val=""/>
+      <w:lvlJc w:val="left"/>
+      <w:pPr>
+        <w:ind w:left="2880" w:hanging="360"/>
+      </w:pPr>
+      <w:rPr>
+        <w:rFonts w:ascii="Symbol" w:hAnsi="Symbol" w:hint="default"/>
+      </w:rPr>
+    </w:lvl>
+    <w:lvl w:ilvl="4" w:tplc="04100003" w:tentative="1">
+      <w:start w:val="1"/>
+      <w:numFmt w:val="bullet"/>
+      <w:lvlText w:val="o"/>
+      <w:lvlJc w:val="left"/>
+      <w:pPr>
+        <w:ind w:left="3600" w:hanging="360"/>
+      </w:pPr>
+      <w:rPr>
+        <w:rFonts w:ascii="Courier New" w:hAnsi="Courier New" w:cs="Courier New" w:hint="default"/>
+      </w:rPr>
+    </w:lvl>
+    <w:lvl w:ilvl="5" w:tplc="04100005" w:tentative="1">
+      <w:start w:val="1"/>
+      <w:numFmt w:val="bullet"/>
+      <w:lvlText w:val=""/>
+      <w:lvlJc w:val="left"/>
+      <w:pPr>
+        <w:ind w:left="4320" w:hanging="360"/>
+      </w:pPr>
+      <w:rPr>
+        <w:rFonts w:ascii="Wingdings" w:hAnsi="Wingdings" w:hint="default"/>
+      </w:rPr>
+    </w:lvl>
+    <w:lvl w:ilvl="6" w:tplc="04100001" w:tentative="1">
+      <w:start w:val="1"/>
+      <w:numFmt w:val="bullet"/>
+      <w:lvlText w:val=""/>
+      <w:lvlJc w:val="left"/>
+      <w:pPr>
+        <w:ind w:left="5040" w:hanging="360"/>
+      </w:pPr>
+      <w:rPr>
+        <w:rFonts w:ascii="Symbol" w:hAnsi="Symbol" w:hint="default"/>
+      </w:rPr>
+    </w:lvl>
+    <w:lvl w:ilvl="7" w:tplc="04100003" w:tentative="1">
+      <w:start w:val="1"/>
+      <w:numFmt w:val="bullet"/>
+      <w:lvlText w:val="o"/>
+      <w:lvlJc w:val="left"/>
+      <w:pPr>
+        <w:ind w:left="5760" w:hanging="360"/>
+      </w:pPr>
+      <w:rPr>
+        <w:rFonts w:ascii="Courier New" w:hAnsi="Courier New" w:cs="Courier New" w:hint="default"/>
+      </w:rPr>
+    </w:lvl>
+    <w:lvl w:ilvl="8" w:tplc="04100005" w:tentative="1">
+      <w:start w:val="1"/>
+      <w:numFmt w:val="bullet"/>
+      <w:lvlText w:val=""/>
+      <w:lvlJc w:val="left"/>
+      <w:pPr>
+        <w:ind w:left="6480" w:hanging="360"/>
+      </w:pPr>
+      <w:rPr>
+        <w:rFonts w:ascii="Wingdings" w:hAnsi="Wingdings" w:hint="default"/>
+      </w:rPr>
+    </w:lvl>
+  </w:abstractNum>
+  <w:abstractNum w:abstractNumId="8" w15:restartNumberingAfterBreak="0">
     <w:nsid w:val="36286D14"/>
     <w:multiLevelType w:val="multilevel"/>
     <w:tmpl w:val="EC82DE20"/>
@@ -2851,7 +3550,7 @@
       </w:rPr>
     </w:lvl>
   </w:abstractNum>
-  <w:abstractNum w:abstractNumId="8" w15:restartNumberingAfterBreak="0">
+  <w:abstractNum w:abstractNumId="9" w15:restartNumberingAfterBreak="0">
     <w:nsid w:val="3CBD53D5"/>
     <w:multiLevelType w:val="hybridMultilevel"/>
     <w:tmpl w:val="BDFAC182"/>
@@ -2964,7 +3663,7 @@
       </w:rPr>
     </w:lvl>
   </w:abstractNum>
-  <w:abstractNum w:abstractNumId="9" w15:restartNumberingAfterBreak="0">
+  <w:abstractNum w:abstractNumId="10" w15:restartNumberingAfterBreak="0">
     <w:nsid w:val="41C55754"/>
     <w:multiLevelType w:val="hybridMultilevel"/>
     <w:tmpl w:val="F1AC05DC"/>
@@ -3077,7 +3776,7 @@
       </w:rPr>
     </w:lvl>
   </w:abstractNum>
-  <w:abstractNum w:abstractNumId="10" w15:restartNumberingAfterBreak="0">
+  <w:abstractNum w:abstractNumId="11" w15:restartNumberingAfterBreak="0">
     <w:nsid w:val="56EE3C93"/>
     <w:multiLevelType w:val="multilevel"/>
     <w:tmpl w:val="0A5A71A2"/>
@@ -3226,7 +3925,7 @@
       </w:rPr>
     </w:lvl>
   </w:abstractNum>
-  <w:abstractNum w:abstractNumId="11" w15:restartNumberingAfterBreak="0">
+  <w:abstractNum w:abstractNumId="12" w15:restartNumberingAfterBreak="0">
     <w:nsid w:val="57BD2924"/>
     <w:multiLevelType w:val="multilevel"/>
     <w:tmpl w:val="2902BF88"/>
@@ -3312,7 +4011,7 @@
       </w:pPr>
     </w:lvl>
   </w:abstractNum>
-  <w:abstractNum w:abstractNumId="12" w15:restartNumberingAfterBreak="0">
+  <w:abstractNum w:abstractNumId="13" w15:restartNumberingAfterBreak="0">
     <w:nsid w:val="59107DBE"/>
     <w:multiLevelType w:val="hybridMultilevel"/>
     <w:tmpl w:val="C818D106"/>
@@ -3401,7 +4100,7 @@
       </w:pPr>
     </w:lvl>
   </w:abstractNum>
-  <w:abstractNum w:abstractNumId="13" w15:restartNumberingAfterBreak="0">
+  <w:abstractNum w:abstractNumId="14" w15:restartNumberingAfterBreak="0">
     <w:nsid w:val="5930466C"/>
     <w:multiLevelType w:val="multilevel"/>
     <w:tmpl w:val="C6F66208"/>
@@ -3514,7 +4213,7 @@
       </w:rPr>
     </w:lvl>
   </w:abstractNum>
-  <w:abstractNum w:abstractNumId="14" w15:restartNumberingAfterBreak="0">
+  <w:abstractNum w:abstractNumId="15" w15:restartNumberingAfterBreak="0">
     <w:nsid w:val="65500030"/>
     <w:multiLevelType w:val="hybridMultilevel"/>
     <w:tmpl w:val="C8BEABEA"/>
@@ -3600,7 +4299,7 @@
       </w:pPr>
     </w:lvl>
   </w:abstractNum>
-  <w:abstractNum w:abstractNumId="15" w15:restartNumberingAfterBreak="0">
+  <w:abstractNum w:abstractNumId="16" w15:restartNumberingAfterBreak="0">
     <w:nsid w:val="6A482762"/>
     <w:multiLevelType w:val="hybridMultilevel"/>
     <w:tmpl w:val="122A30B0"/>
@@ -3686,7 +4385,120 @@
       </w:pPr>
     </w:lvl>
   </w:abstractNum>
-  <w:abstractNum w:abstractNumId="16" w15:restartNumberingAfterBreak="0">
+  <w:abstractNum w:abstractNumId="17" w15:restartNumberingAfterBreak="0">
+    <w:nsid w:val="6D5E0C05"/>
+    <w:multiLevelType w:val="multilevel"/>
+    <w:tmpl w:val="8160A7DA"/>
+    <w:lvl w:ilvl="0">
+      <w:start w:val="1"/>
+      <w:numFmt w:val="decimal"/>
+      <w:lvlText w:val="%1"/>
+      <w:lvlJc w:val="left"/>
+      <w:pPr>
+        <w:ind w:left="420" w:hanging="420"/>
+      </w:pPr>
+      <w:rPr>
+        <w:rFonts w:hint="default"/>
+      </w:rPr>
+    </w:lvl>
+    <w:lvl w:ilvl="1">
+      <w:start w:val="1"/>
+      <w:numFmt w:val="decimal"/>
+      <w:lvlText w:val="%1.%2"/>
+      <w:lvlJc w:val="left"/>
+      <w:pPr>
+        <w:ind w:left="420" w:hanging="420"/>
+      </w:pPr>
+      <w:rPr>
+        <w:rFonts w:hint="default"/>
+      </w:rPr>
+    </w:lvl>
+    <w:lvl w:ilvl="2">
+      <w:start w:val="1"/>
+      <w:numFmt w:val="decimal"/>
+      <w:lvlText w:val="%1.%2.%3"/>
+      <w:lvlJc w:val="left"/>
+      <w:pPr>
+        <w:ind w:left="720" w:hanging="720"/>
+      </w:pPr>
+      <w:rPr>
+        <w:rFonts w:hint="default"/>
+      </w:rPr>
+    </w:lvl>
+    <w:lvl w:ilvl="3">
+      <w:start w:val="1"/>
+      <w:numFmt w:val="decimal"/>
+      <w:lvlText w:val="%1.%2.%3.%4"/>
+      <w:lvlJc w:val="left"/>
+      <w:pPr>
+        <w:ind w:left="720" w:hanging="720"/>
+      </w:pPr>
+      <w:rPr>
+        <w:rFonts w:hint="default"/>
+      </w:rPr>
+    </w:lvl>
+    <w:lvl w:ilvl="4">
+      <w:start w:val="1"/>
+      <w:numFmt w:val="decimal"/>
+      <w:lvlText w:val="%1.%2.%3.%4.%5"/>
+      <w:lvlJc w:val="left"/>
+      <w:pPr>
+        <w:ind w:left="1080" w:hanging="1080"/>
+      </w:pPr>
+      <w:rPr>
+        <w:rFonts w:hint="default"/>
+      </w:rPr>
+    </w:lvl>
+    <w:lvl w:ilvl="5">
+      <w:start w:val="1"/>
+      <w:numFmt w:val="decimal"/>
+      <w:lvlText w:val="%1.%2.%3.%4.%5.%6"/>
+      <w:lvlJc w:val="left"/>
+      <w:pPr>
+        <w:ind w:left="1080" w:hanging="1080"/>
+      </w:pPr>
+      <w:rPr>
+        <w:rFonts w:hint="default"/>
+      </w:rPr>
+    </w:lvl>
+    <w:lvl w:ilvl="6">
+      <w:start w:val="1"/>
+      <w:numFmt w:val="decimal"/>
+      <w:lvlText w:val="%1.%2.%3.%4.%5.%6.%7"/>
+      <w:lvlJc w:val="left"/>
+      <w:pPr>
+        <w:ind w:left="1440" w:hanging="1440"/>
+      </w:pPr>
+      <w:rPr>
+        <w:rFonts w:hint="default"/>
+      </w:rPr>
+    </w:lvl>
+    <w:lvl w:ilvl="7">
+      <w:start w:val="1"/>
+      <w:numFmt w:val="decimal"/>
+      <w:lvlText w:val="%1.%2.%3.%4.%5.%6.%7.%8"/>
+      <w:lvlJc w:val="left"/>
+      <w:pPr>
+        <w:ind w:left="1440" w:hanging="1440"/>
+      </w:pPr>
+      <w:rPr>
+        <w:rFonts w:hint="default"/>
+      </w:rPr>
+    </w:lvl>
+    <w:lvl w:ilvl="8">
+      <w:start w:val="1"/>
+      <w:numFmt w:val="decimal"/>
+      <w:lvlText w:val="%1.%2.%3.%4.%5.%6.%7.%8.%9"/>
+      <w:lvlJc w:val="left"/>
+      <w:pPr>
+        <w:ind w:left="1440" w:hanging="1440"/>
+      </w:pPr>
+      <w:rPr>
+        <w:rFonts w:hint="default"/>
+      </w:rPr>
+    </w:lvl>
+  </w:abstractNum>
+  <w:abstractNum w:abstractNumId="18" w15:restartNumberingAfterBreak="0">
     <w:nsid w:val="701767C6"/>
     <w:multiLevelType w:val="hybridMultilevel"/>
     <w:tmpl w:val="CDFA8C2E"/>
@@ -3799,7 +4611,7 @@
       </w:rPr>
     </w:lvl>
   </w:abstractNum>
-  <w:abstractNum w:abstractNumId="17" w15:restartNumberingAfterBreak="0">
+  <w:abstractNum w:abstractNumId="19" w15:restartNumberingAfterBreak="0">
     <w:nsid w:val="738F0374"/>
     <w:multiLevelType w:val="multilevel"/>
     <w:tmpl w:val="6C66E342"/>
@@ -3948,7 +4760,7 @@
       </w:rPr>
     </w:lvl>
   </w:abstractNum>
-  <w:abstractNum w:abstractNumId="18" w15:restartNumberingAfterBreak="0">
+  <w:abstractNum w:abstractNumId="20" w15:restartNumberingAfterBreak="0">
     <w:nsid w:val="7726323F"/>
     <w:multiLevelType w:val="multilevel"/>
     <w:tmpl w:val="CEDAFB36"/>
@@ -4065,49 +4877,49 @@
     <w:abstractNumId w:val="3"/>
   </w:num>
   <w:num w:numId="2" w16cid:durableId="1142624036">
-    <w:abstractNumId w:val="13"/>
+    <w:abstractNumId w:val="14"/>
   </w:num>
   <w:num w:numId="3" w16cid:durableId="135298065">
     <w:abstractNumId w:val="1"/>
   </w:num>
   <w:num w:numId="4" w16cid:durableId="1044913163">
-    <w:abstractNumId w:val="11"/>
+    <w:abstractNumId w:val="12"/>
   </w:num>
   <w:num w:numId="5" w16cid:durableId="1645161166">
     <w:abstractNumId w:val="4"/>
   </w:num>
   <w:num w:numId="6" w16cid:durableId="1452243454">
-    <w:abstractNumId w:val="7"/>
+    <w:abstractNumId w:val="8"/>
   </w:num>
   <w:num w:numId="7" w16cid:durableId="1521814851">
-    <w:abstractNumId w:val="18"/>
+    <w:abstractNumId w:val="20"/>
   </w:num>
   <w:num w:numId="8" w16cid:durableId="372312651">
     <w:abstractNumId w:val="6"/>
   </w:num>
   <w:num w:numId="9" w16cid:durableId="668412728">
-    <w:abstractNumId w:val="17"/>
+    <w:abstractNumId w:val="19"/>
   </w:num>
   <w:num w:numId="10" w16cid:durableId="678001973">
-    <w:abstractNumId w:val="10"/>
+    <w:abstractNumId w:val="11"/>
   </w:num>
   <w:num w:numId="11" w16cid:durableId="1473524877">
-    <w:abstractNumId w:val="8"/>
+    <w:abstractNumId w:val="9"/>
   </w:num>
   <w:num w:numId="12" w16cid:durableId="434635551">
-    <w:abstractNumId w:val="16"/>
+    <w:abstractNumId w:val="18"/>
   </w:num>
   <w:num w:numId="13" w16cid:durableId="349651664">
     <w:abstractNumId w:val="5"/>
   </w:num>
   <w:num w:numId="14" w16cid:durableId="762341061">
-    <w:abstractNumId w:val="9"/>
+    <w:abstractNumId w:val="10"/>
   </w:num>
   <w:num w:numId="15" w16cid:durableId="967589849">
     <w:abstractNumId w:val="0"/>
   </w:num>
   <w:num w:numId="16" w16cid:durableId="1017661866">
-    <w:abstractNumId w:val="15"/>
+    <w:abstractNumId w:val="16"/>
   </w:num>
   <w:num w:numId="17" w16cid:durableId="297996149">
     <w:abstractNumId w:val="2"/>
@@ -4170,10 +4982,16 @@
     <w:abstractNumId w:val="2"/>
   </w:num>
   <w:num w:numId="37" w16cid:durableId="1350370316">
-    <w:abstractNumId w:val="14"/>
+    <w:abstractNumId w:val="15"/>
   </w:num>
   <w:num w:numId="38" w16cid:durableId="540095777">
-    <w:abstractNumId w:val="12"/>
+    <w:abstractNumId w:val="13"/>
+  </w:num>
+  <w:num w:numId="39" w16cid:durableId="2038308568">
+    <w:abstractNumId w:val="17"/>
+  </w:num>
+  <w:num w:numId="40" w16cid:durableId="610472700">
+    <w:abstractNumId w:val="7"/>
   </w:num>
 </w:numbering>
 </file>

</xml_diff>

<commit_message>
Upload della Documentazione e Rifinitura codice
</commit_message>
<xml_diff>
--- a/doc/template-documentazione-progetto.docx
+++ b/doc/template-documentazione-progetto.docx
@@ -277,7 +277,7 @@
               </mc:Choice>
               <mc:Fallback>
                 <w:pict>
-                  <v:line w14:anchorId="38357C62" id="Connettore diritto 42" o:spid="_x0000_s1026" style="position:absolute;z-index:251655680;visibility:visible;mso-wrap-style:square;mso-width-percent:0;mso-wrap-distance-left:9pt;mso-wrap-distance-top:0;mso-wrap-distance-right:9pt;mso-wrap-distance-bottom:0;mso-position-horizontal:absolute;mso-position-horizontal-relative:text;mso-position-vertical:absolute;mso-position-vertical-relative:text;mso-width-percent:0;mso-width-relative:margin" from=".15pt,.6pt" to="425.55pt,.6pt" o:gfxdata="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" strokecolor="#4472c4 [3204]" strokeweight="1.75pt">
+                  <v:line w14:anchorId="0AFEF9A1" id="Connettore diritto 42" o:spid="_x0000_s1026" style="position:absolute;z-index:251655680;visibility:visible;mso-wrap-style:square;mso-width-percent:0;mso-wrap-distance-left:9pt;mso-wrap-distance-top:0;mso-wrap-distance-right:9pt;mso-wrap-distance-bottom:0;mso-position-horizontal:absolute;mso-position-horizontal-relative:text;mso-position-vertical:absolute;mso-position-vertical-relative:text;mso-width-percent:0;mso-width-relative:margin" from=".15pt,.6pt" to="425.55pt,.6pt" o:gfxdata="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" strokecolor="#4472c4 [3204]" strokeweight="1.75pt">
                     <v:stroke joinstyle="miter"/>
                   </v:line>
                 </w:pict>
@@ -886,7 +886,7 @@
               </mc:Choice>
               <mc:Fallback>
                 <w:pict>
-                  <v:line w14:anchorId="71AE4FA4" id="Connettore diritto 43" o:spid="_x0000_s1026" style="position:absolute;z-index:251695616;visibility:visible;mso-wrap-style:square;mso-width-percent:0;mso-wrap-distance-left:9pt;mso-wrap-distance-top:0;mso-wrap-distance-right:9pt;mso-wrap-distance-bottom:0;mso-position-horizontal:absolute;mso-position-horizontal-relative:text;mso-position-vertical:absolute;mso-position-vertical-relative:text;mso-width-percent:0;mso-width-relative:margin" from=".15pt,6.05pt" to="425.55pt,6.05pt" o:gfxdata="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" strokecolor="#4472c4 [3204]" strokeweight="1.5pt">
+                  <v:line w14:anchorId="50D319B5" id="Connettore diritto 43" o:spid="_x0000_s1026" style="position:absolute;z-index:251695616;visibility:visible;mso-wrap-style:square;mso-width-percent:0;mso-wrap-distance-left:9pt;mso-wrap-distance-top:0;mso-wrap-distance-right:9pt;mso-wrap-distance-bottom:0;mso-position-horizontal:absolute;mso-position-horizontal-relative:text;mso-position-vertical:absolute;mso-position-vertical-relative:text;mso-width-percent:0;mso-width-relative:margin" from=".15pt,6.05pt" to="425.55pt,6.05pt" o:gfxdata="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" strokecolor="#4472c4 [3204]" strokeweight="1.5pt">
                     <v:stroke joinstyle="miter"/>
                   </v:line>
                 </w:pict>
@@ -1666,10 +1666,6 @@
     <w:p>
       <w:pPr>
         <w:pStyle w:val="Paragrafoelenco"/>
-        <w:numPr>
-          <w:ilvl w:val="0"/>
-          <w:numId w:val="40"/>
-        </w:numPr>
         <w:rPr>
           <w:b/>
           <w:bCs/>
@@ -1678,26 +1674,6 @@
           <w:u w:val="single"/>
         </w:rPr>
       </w:pPr>
-      <w:r>
-        <w:rPr>
-          <w:b/>
-          <w:bCs/>
-          <w:sz w:val="24"/>
-          <w:szCs w:val="24"/>
-          <w:u w:val="single"/>
-        </w:rPr>
-        <w:t>Partita Utente vs CPU:</w:t>
-      </w:r>
-      <w:r>
-        <w:rPr>
-          <w:b/>
-          <w:bCs/>
-          <w:sz w:val="24"/>
-          <w:szCs w:val="24"/>
-          <w:u w:val="single"/>
-        </w:rPr>
-        <w:t xml:space="preserve"> </w:t>
-      </w:r>
     </w:p>
     <w:p>
       <w:pPr>
@@ -1722,9 +1698,58 @@
           <w:szCs w:val="24"/>
           <w:u w:val="single"/>
         </w:rPr>
-        <w:t xml:space="preserve">Partita Utente vs </w:t>
-      </w:r>
-      <w:r>
+        <w:t>Partita Utente vs CPU:</w:t>
+      </w:r>
+      <w:r>
+        <w:rPr>
+          <w:sz w:val="24"/>
+          <w:szCs w:val="24"/>
+        </w:rPr>
+        <w:t xml:space="preserve"> il sistema fornisce la possibilità all’utente di poter sfidare un avversario virtuale. Quest’ultimo sceglie pedine ed effettua mosse casuali utilizzando la classe “</w:t>
+      </w:r>
+      <w:proofErr w:type="gramStart"/>
+      <w:r>
+        <w:rPr>
+          <w:sz w:val="24"/>
+          <w:szCs w:val="24"/>
+        </w:rPr>
+        <w:t>Random(</w:t>
+      </w:r>
+      <w:proofErr w:type="gramEnd"/>
+      <w:r>
+        <w:rPr>
+          <w:sz w:val="24"/>
+          <w:szCs w:val="24"/>
+        </w:rPr>
+        <w:t>)” fornita dalla libreria “</w:t>
+      </w:r>
+      <w:proofErr w:type="spellStart"/>
+      <w:r>
+        <w:rPr>
+          <w:sz w:val="24"/>
+          <w:szCs w:val="24"/>
+        </w:rPr>
+        <w:t>java.util</w:t>
+      </w:r>
+      <w:proofErr w:type="spellEnd"/>
+      <w:r>
+        <w:rPr>
+          <w:sz w:val="24"/>
+          <w:szCs w:val="24"/>
+        </w:rPr>
+        <w:t>”</w:t>
+      </w:r>
+      <w:r>
+        <w:rPr>
+          <w:sz w:val="24"/>
+          <w:szCs w:val="24"/>
+        </w:rPr>
+        <w:t>, rispettando però le regole stabilite del gioco degli scacchi.</w:t>
+      </w:r>
+    </w:p>
+    <w:p>
+      <w:pPr>
+        <w:pStyle w:val="Paragrafoelenco"/>
         <w:rPr>
           <w:b/>
           <w:bCs/>
@@ -1732,17 +1757,13 @@
           <w:szCs w:val="24"/>
           <w:u w:val="single"/>
         </w:rPr>
-        <w:t>Utente</w:t>
-      </w:r>
-      <w:r>
-        <w:rPr>
-          <w:b/>
-          <w:bCs/>
-          <w:sz w:val="24"/>
-          <w:szCs w:val="24"/>
-          <w:u w:val="single"/>
-        </w:rPr>
-        <w:t>:</w:t>
+      </w:pPr>
+      <w:r>
+        <w:rPr>
+          <w:sz w:val="24"/>
+          <w:szCs w:val="24"/>
+        </w:rPr>
+        <w:t xml:space="preserve">   </w:t>
       </w:r>
     </w:p>
     <w:p>
@@ -1768,7 +1789,7 @@
           <w:szCs w:val="24"/>
           <w:u w:val="single"/>
         </w:rPr>
-        <w:t>Osservare una partita tra CPU</w:t>
+        <w:t xml:space="preserve">Partita Utente vs </w:t>
       </w:r>
       <w:r>
         <w:rPr>
@@ -1778,8 +1799,90 @@
           <w:szCs w:val="24"/>
           <w:u w:val="single"/>
         </w:rPr>
+        <w:t>Utente</w:t>
+      </w:r>
+      <w:r>
+        <w:rPr>
+          <w:b/>
+          <w:bCs/>
+          <w:sz w:val="24"/>
+          <w:szCs w:val="24"/>
+          <w:u w:val="single"/>
+        </w:rPr>
         <w:t>:</w:t>
       </w:r>
+      <w:r>
+        <w:rPr>
+          <w:b/>
+          <w:bCs/>
+          <w:sz w:val="24"/>
+          <w:szCs w:val="24"/>
+        </w:rPr>
+        <w:t xml:space="preserve"> </w:t>
+      </w:r>
+      <w:r>
+        <w:rPr>
+          <w:sz w:val="24"/>
+          <w:szCs w:val="24"/>
+        </w:rPr>
+        <w:t xml:space="preserve">il sistema fornisce la possibilità all’utente di poter sfidare un altro utente in locale. Per scegliere la pedina e muoverla, l’utente dovrà inserire degli input sul terminale di comando. Questo viene reso possibile mediante l’utilizzo della classe </w:t>
+      </w:r>
+      <w:proofErr w:type="gramStart"/>
+      <w:r>
+        <w:rPr>
+          <w:sz w:val="24"/>
+          <w:szCs w:val="24"/>
+        </w:rPr>
+        <w:t>Scanner(</w:t>
+      </w:r>
+      <w:proofErr w:type="gramEnd"/>
+      <w:r>
+        <w:rPr>
+          <w:sz w:val="24"/>
+          <w:szCs w:val="24"/>
+        </w:rPr>
+        <w:t>) fornita dalla libreria “</w:t>
+      </w:r>
+      <w:proofErr w:type="spellStart"/>
+      <w:r>
+        <w:rPr>
+          <w:sz w:val="24"/>
+          <w:szCs w:val="24"/>
+        </w:rPr>
+        <w:t>java.util</w:t>
+      </w:r>
+      <w:proofErr w:type="spellEnd"/>
+      <w:r>
+        <w:rPr>
+          <w:sz w:val="24"/>
+          <w:szCs w:val="24"/>
+        </w:rPr>
+        <w:t xml:space="preserve">”. </w:t>
+      </w:r>
+    </w:p>
+    <w:p>
+      <w:pPr>
+        <w:pStyle w:val="Paragrafoelenco"/>
+        <w:rPr>
+          <w:b/>
+          <w:bCs/>
+          <w:sz w:val="24"/>
+          <w:szCs w:val="24"/>
+          <w:u w:val="single"/>
+        </w:rPr>
+      </w:pPr>
+    </w:p>
+    <w:p>
+      <w:pPr>
+        <w:pStyle w:val="Paragrafoelenco"/>
+        <w:rPr>
+          <w:b/>
+          <w:bCs/>
+          <w:sz w:val="24"/>
+          <w:szCs w:val="24"/>
+          <w:u w:val="single"/>
+        </w:rPr>
+      </w:pPr>
     </w:p>
     <w:p>
       <w:pPr>
@@ -1804,8 +1907,54 @@
           <w:szCs w:val="24"/>
           <w:u w:val="single"/>
         </w:rPr>
-        <w:t>Suggerimenti di scelta pedina:</w:t>
-      </w:r>
+        <w:t>Osservare una partita tra CPU</w:t>
+      </w:r>
+      <w:r>
+        <w:rPr>
+          <w:b/>
+          <w:bCs/>
+          <w:sz w:val="24"/>
+          <w:szCs w:val="24"/>
+          <w:u w:val="single"/>
+        </w:rPr>
+        <w:t>:</w:t>
+      </w:r>
+      <w:r>
+        <w:rPr>
+          <w:b/>
+          <w:bCs/>
+          <w:sz w:val="24"/>
+          <w:szCs w:val="24"/>
+          <w:u w:val="single"/>
+        </w:rPr>
+        <w:t xml:space="preserve"> </w:t>
+      </w:r>
+      <w:r>
+        <w:rPr>
+          <w:sz w:val="24"/>
+          <w:szCs w:val="24"/>
+        </w:rPr>
+        <w:t>il sistema fornisce la possibilità all’utente di poter visualizzare una partita tra avversari virtuali</w:t>
+      </w:r>
+      <w:r>
+        <w:rPr>
+          <w:sz w:val="24"/>
+          <w:szCs w:val="24"/>
+        </w:rPr>
+        <w:t xml:space="preserve">. Come detto in precedenza, questi sceglieranno e muoveranno pedine in modo completamente randomica.  </w:t>
+      </w:r>
+    </w:p>
+    <w:p>
+      <w:pPr>
+        <w:pStyle w:val="Paragrafoelenco"/>
+        <w:rPr>
+          <w:b/>
+          <w:bCs/>
+          <w:sz w:val="24"/>
+          <w:szCs w:val="24"/>
+          <w:u w:val="single"/>
+        </w:rPr>
+      </w:pPr>
     </w:p>
     <w:p>
       <w:pPr>
@@ -1830,8 +1979,68 @@
           <w:szCs w:val="24"/>
           <w:u w:val="single"/>
         </w:rPr>
-        <w:t>Suggerimenti di movimento:</w:t>
-      </w:r>
+        <w:t>Visualizzazione pedine disponibili</w:t>
+      </w:r>
+      <w:r>
+        <w:rPr>
+          <w:b/>
+          <w:bCs/>
+          <w:sz w:val="24"/>
+          <w:szCs w:val="24"/>
+          <w:u w:val="single"/>
+        </w:rPr>
+        <w:t>:</w:t>
+      </w:r>
+      <w:r>
+        <w:rPr>
+          <w:sz w:val="24"/>
+          <w:szCs w:val="24"/>
+        </w:rPr>
+        <w:t xml:space="preserve"> il sistema permette all’utente mediante il suo turno, di visualizzare le pedine disponibile e che presentano dei movimenti validi. Ogni giocatore, ha una lista di pedine a lui associate, mediante l’utilizzo dell’interfaccia </w:t>
+      </w:r>
+      <w:proofErr w:type="gramStart"/>
+      <w:r>
+        <w:rPr>
+          <w:sz w:val="24"/>
+          <w:szCs w:val="24"/>
+        </w:rPr>
+        <w:t>List(</w:t>
+      </w:r>
+      <w:proofErr w:type="gramEnd"/>
+      <w:r>
+        <w:rPr>
+          <w:sz w:val="24"/>
+          <w:szCs w:val="24"/>
+        </w:rPr>
+        <w:t>) fornita da “</w:t>
+      </w:r>
+      <w:proofErr w:type="spellStart"/>
+      <w:r>
+        <w:rPr>
+          <w:sz w:val="24"/>
+          <w:szCs w:val="24"/>
+        </w:rPr>
+        <w:t>java.util</w:t>
+      </w:r>
+      <w:proofErr w:type="spellEnd"/>
+      <w:r>
+        <w:rPr>
+          <w:sz w:val="24"/>
+          <w:szCs w:val="24"/>
+        </w:rPr>
+        <w:t>”. L’algoritmo deterministico che permette la visualizzazione, si basa sullo scorrimento della lista associata al giocatore, dove per ogni pedina presente si applica un algoritmo di verifica dei movimenti validi.</w:t>
+      </w:r>
+    </w:p>
+    <w:p>
+      <w:pPr>
+        <w:rPr>
+          <w:b/>
+          <w:bCs/>
+          <w:sz w:val="24"/>
+          <w:szCs w:val="24"/>
+          <w:u w:val="single"/>
+        </w:rPr>
+      </w:pPr>
     </w:p>
     <w:p>
       <w:pPr>
@@ -1856,8 +2065,134 @@
           <w:szCs w:val="24"/>
           <w:u w:val="single"/>
         </w:rPr>
-        <w:t>Annullamento mosse effettuate:</w:t>
-      </w:r>
+        <w:t>Visualizzazione</w:t>
+      </w:r>
+      <w:r>
+        <w:rPr>
+          <w:b/>
+          <w:bCs/>
+          <w:sz w:val="24"/>
+          <w:szCs w:val="24"/>
+          <w:u w:val="single"/>
+        </w:rPr>
+        <w:t xml:space="preserve"> moviment</w:t>
+      </w:r>
+      <w:r>
+        <w:rPr>
+          <w:b/>
+          <w:bCs/>
+          <w:sz w:val="24"/>
+          <w:szCs w:val="24"/>
+          <w:u w:val="single"/>
+        </w:rPr>
+        <w:t>i disponibili</w:t>
+      </w:r>
+      <w:r>
+        <w:rPr>
+          <w:b/>
+          <w:bCs/>
+          <w:sz w:val="24"/>
+          <w:szCs w:val="24"/>
+          <w:u w:val="single"/>
+        </w:rPr>
+        <w:t>:</w:t>
+      </w:r>
+      <w:r>
+        <w:rPr>
+          <w:sz w:val="24"/>
+          <w:szCs w:val="24"/>
+        </w:rPr>
+        <w:t xml:space="preserve"> Il sistema fornisce all’utente la visualizzazione da terminale delle mosse disponibili di una determinata pedina scelta precedentemente. L’algoritmo deterministico che permette la visualizzazione è basato sull’utilizzo di una “</w:t>
+      </w:r>
+      <w:proofErr w:type="spellStart"/>
+      <w:r>
+        <w:rPr>
+          <w:sz w:val="24"/>
+          <w:szCs w:val="24"/>
+        </w:rPr>
+        <w:t>HashBasedTable</w:t>
+      </w:r>
+      <w:proofErr w:type="spellEnd"/>
+      <w:r>
+        <w:rPr>
+          <w:sz w:val="24"/>
+          <w:szCs w:val="24"/>
+        </w:rPr>
+        <w:t>” fornita dalla libreria “</w:t>
+      </w:r>
+      <w:proofErr w:type="spellStart"/>
+      <w:r>
+        <w:rPr>
+          <w:sz w:val="24"/>
+          <w:szCs w:val="24"/>
+        </w:rPr>
+        <w:t>Guava</w:t>
+      </w:r>
+      <w:proofErr w:type="spellEnd"/>
+      <w:r>
+        <w:rPr>
+          <w:sz w:val="24"/>
+          <w:szCs w:val="24"/>
+        </w:rPr>
+        <w:t xml:space="preserve">” e una lista che implementa l’interfaccia list che verrà utilizzata come contenitore dei possibili movimenti. </w:t>
+      </w:r>
+      <w:r>
+        <w:rPr>
+          <w:sz w:val="24"/>
+          <w:szCs w:val="24"/>
+        </w:rPr>
+        <w:t xml:space="preserve">L’algoritmo, quindi, rileva la posizione della pedina dalla </w:t>
+      </w:r>
+      <w:proofErr w:type="spellStart"/>
+      <w:r>
+        <w:rPr>
+          <w:sz w:val="24"/>
+          <w:szCs w:val="24"/>
+        </w:rPr>
+        <w:t>table</w:t>
+      </w:r>
+      <w:proofErr w:type="spellEnd"/>
+      <w:r>
+        <w:rPr>
+          <w:sz w:val="24"/>
+          <w:szCs w:val="24"/>
+        </w:rPr>
+        <w:t xml:space="preserve"> ed effettua, in base alla tipologia della pedina scelta, il calcolo di tutte le possibili posizioni valide (rispettando le regole del gioco). Infine, inserisce quest’ultime nella lista che rappresenta l’output dell’algoritmo. </w:t>
+      </w:r>
+      <w:r>
+        <w:rPr>
+          <w:b/>
+          <w:bCs/>
+          <w:sz w:val="24"/>
+          <w:szCs w:val="24"/>
+          <w:u w:val="single"/>
+        </w:rPr>
+        <w:t xml:space="preserve"> </w:t>
+      </w:r>
+    </w:p>
+    <w:p>
+      <w:pPr>
+        <w:pStyle w:val="Paragrafoelenco"/>
+        <w:rPr>
+          <w:b/>
+          <w:bCs/>
+          <w:sz w:val="24"/>
+          <w:szCs w:val="24"/>
+          <w:u w:val="single"/>
+        </w:rPr>
+      </w:pPr>
+    </w:p>
+    <w:p>
+      <w:pPr>
+        <w:pStyle w:val="Paragrafoelenco"/>
+        <w:rPr>
+          <w:b/>
+          <w:bCs/>
+          <w:sz w:val="24"/>
+          <w:szCs w:val="24"/>
+          <w:u w:val="single"/>
+        </w:rPr>
+      </w:pPr>
     </w:p>
     <w:p>
       <w:pPr>
@@ -1882,7 +2217,127 @@
           <w:szCs w:val="24"/>
           <w:u w:val="single"/>
         </w:rPr>
-        <w:t>Rilevamento situazioni di scacco:</w:t>
+        <w:t>Annullamento mosse effettuate:</w:t>
+      </w:r>
+      <w:r>
+        <w:rPr>
+          <w:sz w:val="24"/>
+          <w:szCs w:val="24"/>
+        </w:rPr>
+        <w:t xml:space="preserve"> il sistema fornisce agli utenti la possibilità di </w:t>
+      </w:r>
+      <w:r>
+        <w:rPr>
+          <w:sz w:val="24"/>
+          <w:szCs w:val="24"/>
+        </w:rPr>
+        <w:t>annullare l’ultimo movimento effettuato</w:t>
+      </w:r>
+      <w:r>
+        <w:rPr>
+          <w:sz w:val="24"/>
+          <w:szCs w:val="24"/>
+        </w:rPr>
+        <w:t xml:space="preserve">, per un massimo di </w:t>
+      </w:r>
+      <w:proofErr w:type="gramStart"/>
+      <w:r>
+        <w:rPr>
+          <w:sz w:val="24"/>
+          <w:szCs w:val="24"/>
+        </w:rPr>
+        <w:t>5</w:t>
+      </w:r>
+      <w:proofErr w:type="gramEnd"/>
+      <w:r>
+        <w:rPr>
+          <w:sz w:val="24"/>
+          <w:szCs w:val="24"/>
+        </w:rPr>
+        <w:t xml:space="preserve"> volte in tutta la </w:t>
+      </w:r>
+      <w:r>
+        <w:rPr>
+          <w:sz w:val="24"/>
+          <w:szCs w:val="24"/>
+        </w:rPr>
+        <w:lastRenderedPageBreak/>
+        <w:t>partita</w:t>
+      </w:r>
+      <w:r>
+        <w:rPr>
+          <w:sz w:val="24"/>
+          <w:szCs w:val="24"/>
+        </w:rPr>
+        <w:t>.</w:t>
+      </w:r>
+      <w:r>
+        <w:rPr>
+          <w:sz w:val="24"/>
+          <w:szCs w:val="24"/>
+        </w:rPr>
+        <w:t xml:space="preserve"> Tutti i movimenti effettuati nella partita vengono inserit</w:t>
+      </w:r>
+      <w:r>
+        <w:rPr>
+          <w:sz w:val="24"/>
+          <w:szCs w:val="24"/>
+        </w:rPr>
+        <w:t>i</w:t>
+      </w:r>
+      <w:r>
+        <w:rPr>
+          <w:sz w:val="24"/>
+          <w:szCs w:val="24"/>
+        </w:rPr>
+        <w:t xml:space="preserve"> in una lista. Per effettuare l’annullamento di tali movimenti viene utilizzato un metodo deterministico che prende in input la lista</w:t>
+      </w:r>
+      <w:r>
+        <w:rPr>
+          <w:sz w:val="24"/>
+          <w:szCs w:val="24"/>
+        </w:rPr>
+        <w:t xml:space="preserve">, </w:t>
+      </w:r>
+      <w:r>
+        <w:rPr>
+          <w:sz w:val="24"/>
+          <w:szCs w:val="24"/>
+        </w:rPr>
+        <w:t>restituisce il penultimo elemento, e</w:t>
+      </w:r>
+      <w:r>
+        <w:rPr>
+          <w:sz w:val="24"/>
+          <w:szCs w:val="24"/>
+        </w:rPr>
+        <w:t>d elimina l’ultimo elemento della list</w:t>
+      </w:r>
+      <w:r>
+        <w:rPr>
+          <w:sz w:val="24"/>
+          <w:szCs w:val="24"/>
+        </w:rPr>
+        <w:t>a.</w:t>
+      </w:r>
+    </w:p>
+    <w:p>
+      <w:pPr>
+        <w:pStyle w:val="Paragrafoelenco"/>
+        <w:rPr>
+          <w:b/>
+          <w:bCs/>
+          <w:sz w:val="24"/>
+          <w:szCs w:val="24"/>
+          <w:u w:val="single"/>
+        </w:rPr>
+      </w:pPr>
+      <w:r>
+        <w:rPr>
+          <w:sz w:val="24"/>
+          <w:szCs w:val="24"/>
+        </w:rPr>
+        <w:t xml:space="preserve"> </w:t>
       </w:r>
     </w:p>
     <w:p>
@@ -1893,6 +2348,158 @@
           <w:numId w:val="40"/>
         </w:numPr>
         <w:rPr>
+          <w:sz w:val="24"/>
+          <w:szCs w:val="24"/>
+          <w:u w:val="single"/>
+        </w:rPr>
+      </w:pPr>
+      <w:r>
+        <w:rPr>
+          <w:sz w:val="24"/>
+          <w:szCs w:val="24"/>
+          <w:u w:val="single"/>
+        </w:rPr>
+        <w:t>Rilevamento situazioni di scacco</w:t>
+      </w:r>
+      <w:r>
+        <w:rPr>
+          <w:sz w:val="24"/>
+          <w:szCs w:val="24"/>
+        </w:rPr>
+        <w:t>:</w:t>
+      </w:r>
+      <w:r>
+        <w:rPr>
+          <w:sz w:val="24"/>
+          <w:szCs w:val="24"/>
+        </w:rPr>
+        <w:t xml:space="preserve"> Il sistema fornisce la possibilità di controllare se, dopo aver mosso una pedina, si verifica una situazione di scacco. Fondamentalmente questo controllo avviene due volte:  </w:t>
+      </w:r>
+    </w:p>
+    <w:p>
+      <w:pPr>
+        <w:pStyle w:val="Paragrafoelenco"/>
+        <w:numPr>
+          <w:ilvl w:val="0"/>
+          <w:numId w:val="41"/>
+        </w:numPr>
+        <w:rPr>
+          <w:sz w:val="24"/>
+          <w:szCs w:val="24"/>
+          <w:u w:val="single"/>
+        </w:rPr>
+      </w:pPr>
+      <w:r>
+        <w:rPr>
+          <w:sz w:val="24"/>
+          <w:szCs w:val="24"/>
+        </w:rPr>
+        <w:t>Nel momento in cui viene effettuata la mossa da parte dell’utente;</w:t>
+      </w:r>
+    </w:p>
+    <w:p>
+      <w:pPr>
+        <w:pStyle w:val="Paragrafoelenco"/>
+        <w:numPr>
+          <w:ilvl w:val="0"/>
+          <w:numId w:val="41"/>
+        </w:numPr>
+        <w:rPr>
+          <w:sz w:val="24"/>
+          <w:szCs w:val="24"/>
+          <w:u w:val="single"/>
+        </w:rPr>
+      </w:pPr>
+      <w:r>
+        <w:rPr>
+          <w:sz w:val="24"/>
+          <w:szCs w:val="24"/>
+        </w:rPr>
+        <w:t>Nel momento in cui inizia il turno del giocatore.</w:t>
+      </w:r>
+    </w:p>
+    <w:p>
+      <w:pPr>
+        <w:ind w:left="720"/>
+        <w:rPr>
+          <w:sz w:val="24"/>
+          <w:szCs w:val="24"/>
+        </w:rPr>
+      </w:pPr>
+      <w:r>
+        <w:rPr>
+          <w:sz w:val="24"/>
+          <w:szCs w:val="24"/>
+        </w:rPr>
+        <w:t xml:space="preserve">L’algoritmo deterministico, in questo caso, prende in input l’ultima posizione del Re (Ricavata dalla </w:t>
+      </w:r>
+      <w:proofErr w:type="spellStart"/>
+      <w:r>
+        <w:rPr>
+          <w:sz w:val="24"/>
+          <w:szCs w:val="24"/>
+        </w:rPr>
+        <w:t>table</w:t>
+      </w:r>
+      <w:proofErr w:type="spellEnd"/>
+      <w:r>
+        <w:rPr>
+          <w:sz w:val="24"/>
+          <w:szCs w:val="24"/>
+        </w:rPr>
+        <w:t xml:space="preserve">) ed in base ad essa viene richiamato il metodo che verifica le mosse valide di tutti i pezzi che sono presenti all’interno della </w:t>
+      </w:r>
+      <w:proofErr w:type="spellStart"/>
+      <w:r>
+        <w:rPr>
+          <w:sz w:val="24"/>
+          <w:szCs w:val="24"/>
+        </w:rPr>
+        <w:t>table</w:t>
+      </w:r>
+      <w:proofErr w:type="spellEnd"/>
+      <w:r>
+        <w:rPr>
+          <w:sz w:val="24"/>
+          <w:szCs w:val="24"/>
+        </w:rPr>
+        <w:t xml:space="preserve"> e che sono avversari del Re. Se nelle loro posizioni valide è presente la posizione del Re, allora l’algoritmo restituisce un booleano </w:t>
+      </w:r>
+      <w:r>
+        <w:rPr>
+          <w:sz w:val="24"/>
+          <w:szCs w:val="24"/>
+        </w:rPr>
+        <w:t xml:space="preserve">di valore </w:t>
+      </w:r>
+      <w:r>
+        <w:rPr>
+          <w:sz w:val="24"/>
+          <w:szCs w:val="24"/>
+        </w:rPr>
+        <w:t>“</w:t>
+      </w:r>
+      <w:proofErr w:type="spellStart"/>
+      <w:r>
+        <w:rPr>
+          <w:sz w:val="24"/>
+          <w:szCs w:val="24"/>
+        </w:rPr>
+        <w:t>true</w:t>
+      </w:r>
+      <w:proofErr w:type="spellEnd"/>
+      <w:r>
+        <w:rPr>
+          <w:sz w:val="24"/>
+          <w:szCs w:val="24"/>
+        </w:rPr>
+        <w:t xml:space="preserve">” che rappresenta l’output. </w:t>
+      </w:r>
+    </w:p>
+    <w:p>
+      <w:pPr>
+        <w:pStyle w:val="Paragrafoelenco"/>
+        <w:rPr>
           <w:b/>
           <w:bCs/>
           <w:sz w:val="24"/>
@@ -1900,7 +2507,10 @@
           <w:u w:val="single"/>
         </w:rPr>
       </w:pPr>
-      <w:r>
+    </w:p>
+    <w:p>
+      <w:pPr>
+        <w:pStyle w:val="Paragrafoelenco"/>
         <w:rPr>
           <w:b/>
           <w:bCs/>
@@ -1908,28 +2518,7 @@
           <w:szCs w:val="24"/>
           <w:u w:val="single"/>
         </w:rPr>
-        <w:t xml:space="preserve">Rilevamento situazioni di </w:t>
-      </w:r>
-      <w:r>
-        <w:rPr>
-          <w:b/>
-          <w:bCs/>
-          <w:sz w:val="24"/>
-          <w:szCs w:val="24"/>
-          <w:u w:val="single"/>
-        </w:rPr>
-        <w:t>patta</w:t>
-      </w:r>
-      <w:r>
-        <w:rPr>
-          <w:b/>
-          <w:bCs/>
-          <w:sz w:val="24"/>
-          <w:szCs w:val="24"/>
-          <w:u w:val="single"/>
-        </w:rPr>
-        <w:t>:</w:t>
-      </w:r>
+      </w:pPr>
     </w:p>
     <w:p>
       <w:pPr>
@@ -1954,7 +2543,7 @@
           <w:szCs w:val="24"/>
           <w:u w:val="single"/>
         </w:rPr>
-        <w:t>Rilevamento situazioni di scacco</w:t>
+        <w:t>Rilevamento situazioni di patta:</w:t>
       </w:r>
       <w:r>
         <w:rPr>
@@ -1962,11 +2551,20 @@
           <w:bCs/>
           <w:sz w:val="24"/>
           <w:szCs w:val="24"/>
-          <w:u w:val="single"/>
-        </w:rPr>
-        <w:t xml:space="preserve"> matto</w:t>
-      </w:r>
-      <w:r>
+        </w:rPr>
+        <w:t xml:space="preserve"> </w:t>
+      </w:r>
+      <w:r>
+        <w:rPr>
+          <w:sz w:val="24"/>
+          <w:szCs w:val="24"/>
+        </w:rPr>
+        <w:t>Il sistema fornisce la possibilità, nel caso in cui si effettuano al più 50 movimenti senza mangiare pedine oppure muovere pedoni, di terminare la partita. Il conteggio della patta avviene mediante l’utilizzo di un contatore statico.</w:t>
+      </w:r>
+    </w:p>
+    <w:p>
+      <w:pPr>
+        <w:pStyle w:val="Paragrafoelenco"/>
         <w:rPr>
           <w:b/>
           <w:bCs/>
@@ -1974,7 +2572,13 @@
           <w:szCs w:val="24"/>
           <w:u w:val="single"/>
         </w:rPr>
-        <w:t>:</w:t>
+      </w:pPr>
+      <w:r>
+        <w:rPr>
+          <w:sz w:val="24"/>
+          <w:szCs w:val="24"/>
+        </w:rPr>
+        <w:t xml:space="preserve">  </w:t>
       </w:r>
     </w:p>
     <w:p>
@@ -2000,8 +2604,79 @@
           <w:szCs w:val="24"/>
           <w:u w:val="single"/>
         </w:rPr>
-        <w:t>Resa dell’utente:</w:t>
-      </w:r>
+        <w:t>Rilevamento situazioni di scacco matto:</w:t>
+      </w:r>
+      <w:r>
+        <w:rPr>
+          <w:b/>
+          <w:bCs/>
+          <w:sz w:val="24"/>
+          <w:szCs w:val="24"/>
+        </w:rPr>
+        <w:t xml:space="preserve"> Il sistema fornisce la possibilità di controllare se, dopo una situazione di scacco, sia presente una situazione di scacco matto. Questo rilevamento avviene controllando l</w:t>
+      </w:r>
+      <w:r>
+        <w:rPr>
+          <w:b/>
+          <w:bCs/>
+          <w:sz w:val="24"/>
+          <w:szCs w:val="24"/>
+        </w:rPr>
+        <w:t>a lista delle mosse valide del Re e se quest’ulti</w:t>
+      </w:r>
+      <w:r>
+        <w:rPr>
+          <w:b/>
+          <w:bCs/>
+          <w:sz w:val="24"/>
+          <w:szCs w:val="24"/>
+        </w:rPr>
+        <w:t>ma è vuota, allora l’algoritmo restituisce un booleano di valore “</w:t>
+      </w:r>
+      <w:proofErr w:type="spellStart"/>
+      <w:r>
+        <w:rPr>
+          <w:b/>
+          <w:bCs/>
+          <w:sz w:val="24"/>
+          <w:szCs w:val="24"/>
+        </w:rPr>
+        <w:t>true</w:t>
+      </w:r>
+      <w:proofErr w:type="spellEnd"/>
+      <w:r>
+        <w:rPr>
+          <w:b/>
+          <w:bCs/>
+          <w:sz w:val="24"/>
+          <w:szCs w:val="24"/>
+        </w:rPr>
+        <w:t>”, sancendo quindi la fine della partita.</w:t>
+      </w:r>
+    </w:p>
+    <w:p>
+      <w:pPr>
+        <w:pStyle w:val="Paragrafoelenco"/>
+        <w:rPr>
+          <w:b/>
+          <w:bCs/>
+          <w:sz w:val="24"/>
+          <w:szCs w:val="24"/>
+          <w:u w:val="single"/>
+        </w:rPr>
+      </w:pPr>
+    </w:p>
+    <w:p>
+      <w:pPr>
+        <w:pStyle w:val="Paragrafoelenco"/>
+        <w:rPr>
+          <w:b/>
+          <w:bCs/>
+          <w:sz w:val="24"/>
+          <w:szCs w:val="24"/>
+          <w:u w:val="single"/>
+        </w:rPr>
+      </w:pPr>
     </w:p>
     <w:p>
       <w:pPr>
@@ -2026,8 +2701,53 @@
           <w:szCs w:val="24"/>
           <w:u w:val="single"/>
         </w:rPr>
-        <w:t>Salvataggio delle partite:</w:t>
-      </w:r>
+        <w:t>Resa dell’utente:</w:t>
+      </w:r>
+      <w:r>
+        <w:rPr>
+          <w:b/>
+          <w:bCs/>
+          <w:sz w:val="24"/>
+          <w:szCs w:val="24"/>
+          <w:u w:val="single"/>
+        </w:rPr>
+        <w:t xml:space="preserve"> </w:t>
+      </w:r>
+      <w:r>
+        <w:rPr>
+          <w:sz w:val="24"/>
+          <w:szCs w:val="24"/>
+        </w:rPr>
+        <w:t>Il sistema fornisce agli utenti la possibilità di poter effettuare la Resa ad ogni turno, terminando quindi la partita. Il termine della partita viene gestita mediante l’utilizzo di un’eccezione chiamata “</w:t>
+      </w:r>
+      <w:proofErr w:type="spellStart"/>
+      <w:r>
+        <w:rPr>
+          <w:sz w:val="24"/>
+          <w:szCs w:val="24"/>
+        </w:rPr>
+        <w:t>InterruptedException</w:t>
+      </w:r>
+      <w:proofErr w:type="spellEnd"/>
+      <w:r>
+        <w:rPr>
+          <w:sz w:val="24"/>
+          <w:szCs w:val="24"/>
+        </w:rPr>
+        <w:t>” fornita da java.</w:t>
+      </w:r>
+    </w:p>
+    <w:p>
+      <w:pPr>
+        <w:pStyle w:val="Paragrafoelenco"/>
+        <w:rPr>
+          <w:b/>
+          <w:bCs/>
+          <w:sz w:val="24"/>
+          <w:szCs w:val="24"/>
+          <w:u w:val="single"/>
+        </w:rPr>
+      </w:pPr>
     </w:p>
     <w:p>
       <w:pPr>
@@ -2052,7 +2772,123 @@
           <w:szCs w:val="24"/>
           <w:u w:val="single"/>
         </w:rPr>
-        <w:t>Ripresa di una partita tra quelle salvate:</w:t>
+        <w:t>Salvataggio delle partite:</w:t>
+      </w:r>
+      <w:r>
+        <w:rPr>
+          <w:sz w:val="24"/>
+          <w:szCs w:val="24"/>
+        </w:rPr>
+        <w:t xml:space="preserve"> Il sistema fornisce agli utenti la possibilità di poter salvare la partita ad ogni turno</w:t>
+      </w:r>
+      <w:r>
+        <w:rPr>
+          <w:sz w:val="24"/>
+          <w:szCs w:val="24"/>
+        </w:rPr>
+        <w:t>. Il salvataggio viene effettuato mediante l’utilizzo di una classe Container che contiene una lista di partite. Nel momento in cui l‘utente decide di voler salvare la partita, l’algoritmo effettua delle operazioni chiamate “Serializzazione” e “</w:t>
+      </w:r>
+      <w:proofErr w:type="spellStart"/>
+      <w:r>
+        <w:rPr>
+          <w:sz w:val="24"/>
+          <w:szCs w:val="24"/>
+        </w:rPr>
+        <w:t>Deserializzazione</w:t>
+      </w:r>
+      <w:proofErr w:type="spellEnd"/>
+      <w:r>
+        <w:rPr>
+          <w:sz w:val="24"/>
+          <w:szCs w:val="24"/>
+        </w:rPr>
+        <w:t>”,</w:t>
+      </w:r>
+      <w:r>
+        <w:rPr>
+          <w:sz w:val="24"/>
+          <w:szCs w:val="24"/>
+        </w:rPr>
+        <w:t xml:space="preserve"> il quale utilizzo viene garantito dall’interfaccia “</w:t>
+      </w:r>
+      <w:proofErr w:type="spellStart"/>
+      <w:r>
+        <w:rPr>
+          <w:sz w:val="24"/>
+          <w:szCs w:val="24"/>
+        </w:rPr>
+        <w:t>Serializable</w:t>
+      </w:r>
+      <w:proofErr w:type="spellEnd"/>
+      <w:r>
+        <w:rPr>
+          <w:sz w:val="24"/>
+          <w:szCs w:val="24"/>
+        </w:rPr>
+        <w:t xml:space="preserve">” (Implementata da ogni classe interessata), che viene fornita dalla libreria </w:t>
+      </w:r>
+      <w:proofErr w:type="spellStart"/>
+      <w:r>
+        <w:rPr>
+          <w:sz w:val="24"/>
+          <w:szCs w:val="24"/>
+        </w:rPr>
+        <w:t>java.io</w:t>
+      </w:r>
+      <w:proofErr w:type="spellEnd"/>
+      <w:r>
+        <w:rPr>
+          <w:sz w:val="24"/>
+          <w:szCs w:val="24"/>
+        </w:rPr>
+        <w:t xml:space="preserve">. La Serializzazione consiste </w:t>
+      </w:r>
+      <w:r>
+        <w:rPr>
+          <w:sz w:val="24"/>
+          <w:szCs w:val="24"/>
+        </w:rPr>
+        <w:lastRenderedPageBreak/>
+        <w:t>nel</w:t>
+      </w:r>
+      <w:r>
+        <w:rPr>
+          <w:sz w:val="24"/>
+          <w:szCs w:val="24"/>
+        </w:rPr>
+        <w:t xml:space="preserve"> salvare su un file un oggetto che viene trasformato in una stringa. La </w:t>
+      </w:r>
+      <w:proofErr w:type="spellStart"/>
+      <w:r>
+        <w:rPr>
+          <w:sz w:val="24"/>
+          <w:szCs w:val="24"/>
+        </w:rPr>
+        <w:t>Deserializzazione</w:t>
+      </w:r>
+      <w:proofErr w:type="spellEnd"/>
+      <w:r>
+        <w:rPr>
+          <w:sz w:val="24"/>
+          <w:szCs w:val="24"/>
+        </w:rPr>
+        <w:t xml:space="preserve"> consiste, invece, nell’estrarre la stringa dal file e riconvertirla in un oggetto sul quale poi effettuare le operazioni. L’algoritmo in questione, quindi, effettua prima una </w:t>
+      </w:r>
+      <w:proofErr w:type="spellStart"/>
+      <w:r>
+        <w:rPr>
+          <w:sz w:val="24"/>
+          <w:szCs w:val="24"/>
+        </w:rPr>
+        <w:t>Deserializazzione</w:t>
+      </w:r>
+      <w:proofErr w:type="spellEnd"/>
+      <w:r>
+        <w:rPr>
+          <w:sz w:val="24"/>
+          <w:szCs w:val="24"/>
+        </w:rPr>
+        <w:t xml:space="preserve"> del file, verificando se all’interno sono presenti delle partite. Se lo sono, allora la partita in questione viene aggiunta assieme alle altre, altrimenti viene salvata come prima partita nel file vuoto.</w:t>
       </w:r>
     </w:p>
     <w:p>
@@ -2078,27 +2914,53 @@
           <w:szCs w:val="24"/>
           <w:u w:val="single"/>
         </w:rPr>
-        <w:t>Visualizzazione delle partite salvate in base al numero di mosse effet</w:t>
-      </w:r>
-      <w:r>
-        <w:rPr>
-          <w:b/>
-          <w:bCs/>
-          <w:sz w:val="24"/>
-          <w:szCs w:val="24"/>
-          <w:u w:val="single"/>
-        </w:rPr>
-        <w:t>t</w:t>
-      </w:r>
-      <w:r>
-        <w:rPr>
-          <w:b/>
-          <w:bCs/>
-          <w:sz w:val="24"/>
-          <w:szCs w:val="24"/>
-          <w:u w:val="single"/>
-        </w:rPr>
-        <w:t>uate:</w:t>
+        <w:t>Ripresa di una partita tra quelle salvate:</w:t>
+      </w:r>
+      <w:r>
+        <w:rPr>
+          <w:sz w:val="24"/>
+          <w:szCs w:val="24"/>
+        </w:rPr>
+        <w:t xml:space="preserve"> Il sistema fornisce all’utente la </w:t>
+      </w:r>
+      <w:proofErr w:type="spellStart"/>
+      <w:r>
+        <w:rPr>
+          <w:sz w:val="24"/>
+          <w:szCs w:val="24"/>
+        </w:rPr>
+        <w:t>possibilita</w:t>
+      </w:r>
+      <w:proofErr w:type="spellEnd"/>
+      <w:r>
+        <w:rPr>
+          <w:sz w:val="24"/>
+          <w:szCs w:val="24"/>
+        </w:rPr>
+        <w:t xml:space="preserve"> di effettuare il caricamento delle partite. L’algoritmo che </w:t>
+      </w:r>
+      <w:r>
+        <w:rPr>
+          <w:sz w:val="24"/>
+          <w:szCs w:val="24"/>
+        </w:rPr>
+        <w:t xml:space="preserve">implementa la funzionalità effettua una </w:t>
+      </w:r>
+      <w:proofErr w:type="spellStart"/>
+      <w:r>
+        <w:rPr>
+          <w:sz w:val="24"/>
+          <w:szCs w:val="24"/>
+        </w:rPr>
+        <w:t>Deserializzazione</w:t>
+      </w:r>
+      <w:proofErr w:type="spellEnd"/>
+      <w:r>
+        <w:rPr>
+          <w:sz w:val="24"/>
+          <w:szCs w:val="24"/>
+        </w:rPr>
+        <w:t xml:space="preserve"> del file e restituisce la lista di tutte le partite salvate, permettendo quindi la scelta della partita desiderata.</w:t>
       </w:r>
     </w:p>
     <w:p>
@@ -2124,7 +2986,7 @@
           <w:szCs w:val="24"/>
           <w:u w:val="single"/>
         </w:rPr>
-        <w:t>Visualizzazione delle partite salvate</w:t>
+        <w:t>Visualizzazione delle partite salvate in base a</w:t>
       </w:r>
       <w:r>
         <w:rPr>
@@ -2134,7 +2996,7 @@
           <w:szCs w:val="24"/>
           <w:u w:val="single"/>
         </w:rPr>
-        <w:t xml:space="preserve"> in base al numero di pezzi complessivo</w:t>
+        <w:t>d un certo ordin</w:t>
       </w:r>
       <w:r>
         <w:rPr>
@@ -2144,7 +3006,7 @@
           <w:szCs w:val="24"/>
           <w:u w:val="single"/>
         </w:rPr>
-        <w:t xml:space="preserve"> presenti sulla scacchiera</w:t>
+        <w:t>e</w:t>
       </w:r>
       <w:r>
         <w:rPr>
@@ -2156,51 +3018,65 @@
         </w:rPr>
         <w:t>:</w:t>
       </w:r>
-    </w:p>
-    <w:p>
-      <w:pPr>
-        <w:pStyle w:val="Paragrafoelenco"/>
-        <w:numPr>
-          <w:ilvl w:val="0"/>
-          <w:numId w:val="40"/>
-        </w:numPr>
-        <w:rPr>
-          <w:b/>
-          <w:bCs/>
-          <w:sz w:val="24"/>
-          <w:szCs w:val="24"/>
-          <w:u w:val="single"/>
-        </w:rPr>
-      </w:pPr>
-      <w:r>
-        <w:rPr>
-          <w:b/>
-          <w:bCs/>
-          <w:sz w:val="24"/>
-          <w:szCs w:val="24"/>
-          <w:u w:val="single"/>
-        </w:rPr>
-        <w:t>Visualizzazione delle partite salvate</w:t>
-      </w:r>
-      <w:r>
-        <w:rPr>
-          <w:b/>
-          <w:bCs/>
-          <w:sz w:val="24"/>
-          <w:szCs w:val="24"/>
-          <w:u w:val="single"/>
-        </w:rPr>
-        <w:t xml:space="preserve"> in base al valore dei pezzi presenti sulla scacchiera</w:t>
-      </w:r>
-      <w:r>
-        <w:rPr>
-          <w:b/>
-          <w:bCs/>
-          <w:sz w:val="24"/>
-          <w:szCs w:val="24"/>
-          <w:u w:val="single"/>
-        </w:rPr>
-        <w:t>:</w:t>
+      <w:r>
+        <w:rPr>
+          <w:sz w:val="24"/>
+          <w:szCs w:val="24"/>
+        </w:rPr>
+        <w:t xml:space="preserve"> </w:t>
+      </w:r>
+      <w:r>
+        <w:rPr>
+          <w:sz w:val="24"/>
+          <w:szCs w:val="24"/>
+        </w:rPr>
+        <w:t xml:space="preserve">Il sistema permette poter visualizzare l’elenco delle partite in base a tre criteri di ordinamento: Numero di pezzi nella scacchiera; Numero di mosse effettuate; Punteggio Complessivo. L’implementazione degli ordinamenti viene effettuata </w:t>
+      </w:r>
+      <w:r>
+        <w:rPr>
+          <w:sz w:val="24"/>
+          <w:szCs w:val="24"/>
+        </w:rPr>
+        <w:t>utilizzando</w:t>
+      </w:r>
+      <w:r>
+        <w:rPr>
+          <w:sz w:val="24"/>
+          <w:szCs w:val="24"/>
+        </w:rPr>
+        <w:t xml:space="preserve"> delle classi che implementano l’interfaccia “</w:t>
+      </w:r>
+      <w:proofErr w:type="spellStart"/>
+      <w:r>
+        <w:rPr>
+          <w:sz w:val="24"/>
+          <w:szCs w:val="24"/>
+        </w:rPr>
+        <w:t>Comparator</w:t>
+      </w:r>
+      <w:proofErr w:type="spellEnd"/>
+      <w:r>
+        <w:rPr>
+          <w:sz w:val="24"/>
+          <w:szCs w:val="24"/>
+        </w:rPr>
+        <w:t xml:space="preserve">” fornita dalla libreria </w:t>
+      </w:r>
+      <w:proofErr w:type="spellStart"/>
+      <w:r>
+        <w:rPr>
+          <w:sz w:val="24"/>
+          <w:szCs w:val="24"/>
+        </w:rPr>
+        <w:t>java.util</w:t>
+      </w:r>
+      <w:proofErr w:type="spellEnd"/>
+      <w:r>
+        <w:rPr>
+          <w:sz w:val="24"/>
+          <w:szCs w:val="24"/>
+        </w:rPr>
+        <w:t>.</w:t>
       </w:r>
     </w:p>
     <w:p>
@@ -2263,121 +3139,56 @@
       </w:pPr>
     </w:p>
     <w:p>
-      <w:pPr>
-        <w:rPr>
-          <w:rFonts w:cstheme="minorHAnsi"/>
-        </w:rPr>
-      </w:pPr>
-      <w:r>
-        <w:rPr>
-          <w:rFonts w:cstheme="minorHAnsi"/>
-        </w:rPr>
-        <w:t>RIMUOVERE DESCRIZIONE</w:t>
-      </w:r>
-      <w:r>
-        <w:rPr>
-          <w:rFonts w:cstheme="minorHAnsi"/>
-        </w:rPr>
-        <w:t xml:space="preserve"> TESTO SOTTOSTANTE</w:t>
+      <w:r>
+        <w:rPr>
+          <w:noProof/>
+        </w:rPr>
+        <w:drawing>
+          <wp:inline distT="0" distB="0" distL="0" distR="0" wp14:anchorId="7EABFE2E" wp14:editId="4DBB0456">
+            <wp:extent cx="5400040" cy="3933190"/>
+            <wp:effectExtent l="0" t="0" r="0" b="0"/>
+            <wp:docPr id="1732591008" name="Immagine 1" descr="Immagine che contiene testo, diagramma, Piano, Parallelo&#10;&#10;Descrizione generata automaticamente"/>
+            <wp:cNvGraphicFramePr>
+              <a:graphicFrameLocks xmlns:a="http://schemas.openxmlformats.org/drawingml/2006/main" noChangeAspect="1"/>
+            </wp:cNvGraphicFramePr>
+            <a:graphic xmlns:a="http://schemas.openxmlformats.org/drawingml/2006/main">
+              <a:graphicData uri="http://schemas.openxmlformats.org/drawingml/2006/picture">
+                <pic:pic xmlns:pic="http://schemas.openxmlformats.org/drawingml/2006/picture">
+                  <pic:nvPicPr>
+                    <pic:cNvPr id="1732591008" name="Immagine 1" descr="Immagine che contiene testo, diagramma, Piano, Parallelo&#10;&#10;Descrizione generata automaticamente"/>
+                    <pic:cNvPicPr/>
+                  </pic:nvPicPr>
+                  <pic:blipFill>
+                    <a:blip r:embed="rId12" cstate="print">
+                      <a:extLst>
+                        <a:ext uri="{28A0092B-C50C-407E-A947-70E740481C1C}">
+                          <a14:useLocalDpi xmlns:a14="http://schemas.microsoft.com/office/drawing/2010/main" val="0"/>
+                        </a:ext>
+                      </a:extLst>
+                    </a:blip>
+                    <a:stretch>
+                      <a:fillRect/>
+                    </a:stretch>
+                  </pic:blipFill>
+                  <pic:spPr>
+                    <a:xfrm>
+                      <a:off x="0" y="0"/>
+                      <a:ext cx="5400040" cy="3933190"/>
+                    </a:xfrm>
+                    <a:prstGeom prst="rect">
+                      <a:avLst/>
+                    </a:prstGeom>
+                  </pic:spPr>
+                </pic:pic>
+              </a:graphicData>
+            </a:graphic>
+          </wp:inline>
+        </w:drawing>
       </w:r>
     </w:p>
-    <w:p>
-      <w:pPr>
-        <w:rPr>
-          <w:rFonts w:cstheme="minorHAnsi"/>
-        </w:rPr>
-      </w:pPr>
-      <w:r>
-        <w:rPr>
-          <w:rFonts w:cstheme="minorHAnsi"/>
-        </w:rPr>
-        <w:t>Mostrare un c</w:t>
-      </w:r>
-      <w:r>
-        <w:rPr>
-          <w:rFonts w:cstheme="minorHAnsi"/>
-        </w:rPr>
-        <w:t xml:space="preserve">lass </w:t>
-      </w:r>
-      <w:proofErr w:type="spellStart"/>
-      <w:r>
-        <w:rPr>
-          <w:rFonts w:cstheme="minorHAnsi"/>
-        </w:rPr>
-        <w:t>diagram</w:t>
-      </w:r>
-      <w:proofErr w:type="spellEnd"/>
-      <w:r>
-        <w:rPr>
-          <w:rFonts w:cstheme="minorHAnsi"/>
-        </w:rPr>
-        <w:t xml:space="preserve"> che rappresenta il </w:t>
-      </w:r>
-      <w:r>
-        <w:rPr>
-          <w:rFonts w:cstheme="minorHAnsi"/>
-        </w:rPr>
-        <w:t>domain</w:t>
-      </w:r>
-      <w:r>
-        <w:rPr>
-          <w:rFonts w:cstheme="minorHAnsi"/>
-        </w:rPr>
-        <w:t xml:space="preserve"> model della ap</w:t>
-      </w:r>
-      <w:r>
-        <w:rPr>
-          <w:rFonts w:cstheme="minorHAnsi"/>
-        </w:rPr>
-        <w:t>plicazione</w:t>
-      </w:r>
-      <w:r>
-        <w:rPr>
-          <w:rFonts w:cstheme="minorHAnsi"/>
-        </w:rPr>
-        <w:t xml:space="preserve"> contenente entità e relazioni tra esse. Le entità e le relazioni derivano dalle funzionalità descritt</w:t>
-      </w:r>
-      <w:r>
-        <w:rPr>
-          <w:rFonts w:cstheme="minorHAnsi"/>
-        </w:rPr>
-        <w:t>e</w:t>
-      </w:r>
-      <w:r>
-        <w:rPr>
-          <w:rFonts w:cstheme="minorHAnsi"/>
-        </w:rPr>
-        <w:t xml:space="preserve"> nel</w:t>
-      </w:r>
-      <w:r>
-        <w:rPr>
-          <w:rFonts w:cstheme="minorHAnsi"/>
-        </w:rPr>
-        <w:t>la</w:t>
-      </w:r>
-      <w:r>
-        <w:rPr>
-          <w:rFonts w:cstheme="minorHAnsi"/>
-        </w:rPr>
-        <w:t xml:space="preserve"> </w:t>
-      </w:r>
-      <w:r>
-        <w:rPr>
-          <w:rFonts w:cstheme="minorHAnsi"/>
-        </w:rPr>
-        <w:t xml:space="preserve">sezione </w:t>
-      </w:r>
-      <w:r>
-        <w:rPr>
-          <w:rFonts w:cstheme="minorHAnsi"/>
-        </w:rPr>
-        <w:t>precedente.</w:t>
-      </w:r>
-    </w:p>
-    <w:p/>
     <w:sectPr>
-      <w:headerReference w:type="default" r:id="rId12"/>
-      <w:footerReference w:type="default" r:id="rId13"/>
+      <w:headerReference w:type="default" r:id="rId13"/>
+      <w:footerReference w:type="default" r:id="rId14"/>
       <w:pgSz w:w="11906" w:h="16838"/>
       <w:pgMar w:top="1418" w:right="1701" w:bottom="1418" w:left="1701" w:header="709" w:footer="709" w:gutter="0"/>
       <w:pgNumType w:start="0"/>
@@ -4300,6 +5111,96 @@
     </w:lvl>
   </w:abstractNum>
   <w:abstractNum w:abstractNumId="16" w15:restartNumberingAfterBreak="0">
+    <w:nsid w:val="68682034"/>
+    <w:multiLevelType w:val="hybridMultilevel"/>
+    <w:tmpl w:val="1916CBDE"/>
+    <w:lvl w:ilvl="0" w:tplc="941EE44E">
+      <w:start w:val="1"/>
+      <w:numFmt w:val="decimal"/>
+      <w:lvlText w:val="%1)"/>
+      <w:lvlJc w:val="left"/>
+      <w:pPr>
+        <w:ind w:left="1080" w:hanging="360"/>
+      </w:pPr>
+      <w:rPr>
+        <w:rFonts w:hint="default"/>
+        <w:u w:val="none"/>
+      </w:rPr>
+    </w:lvl>
+    <w:lvl w:ilvl="1" w:tplc="04100019" w:tentative="1">
+      <w:start w:val="1"/>
+      <w:numFmt w:val="lowerLetter"/>
+      <w:lvlText w:val="%2."/>
+      <w:lvlJc w:val="left"/>
+      <w:pPr>
+        <w:ind w:left="1800" w:hanging="360"/>
+      </w:pPr>
+    </w:lvl>
+    <w:lvl w:ilvl="2" w:tplc="0410001B" w:tentative="1">
+      <w:start w:val="1"/>
+      <w:numFmt w:val="lowerRoman"/>
+      <w:lvlText w:val="%3."/>
+      <w:lvlJc w:val="right"/>
+      <w:pPr>
+        <w:ind w:left="2520" w:hanging="180"/>
+      </w:pPr>
+    </w:lvl>
+    <w:lvl w:ilvl="3" w:tplc="0410000F" w:tentative="1">
+      <w:start w:val="1"/>
+      <w:numFmt w:val="decimal"/>
+      <w:lvlText w:val="%4."/>
+      <w:lvlJc w:val="left"/>
+      <w:pPr>
+        <w:ind w:left="3240" w:hanging="360"/>
+      </w:pPr>
+    </w:lvl>
+    <w:lvl w:ilvl="4" w:tplc="04100019" w:tentative="1">
+      <w:start w:val="1"/>
+      <w:numFmt w:val="lowerLetter"/>
+      <w:lvlText w:val="%5."/>
+      <w:lvlJc w:val="left"/>
+      <w:pPr>
+        <w:ind w:left="3960" w:hanging="360"/>
+      </w:pPr>
+    </w:lvl>
+    <w:lvl w:ilvl="5" w:tplc="0410001B" w:tentative="1">
+      <w:start w:val="1"/>
+      <w:numFmt w:val="lowerRoman"/>
+      <w:lvlText w:val="%6."/>
+      <w:lvlJc w:val="right"/>
+      <w:pPr>
+        <w:ind w:left="4680" w:hanging="180"/>
+      </w:pPr>
+    </w:lvl>
+    <w:lvl w:ilvl="6" w:tplc="0410000F" w:tentative="1">
+      <w:start w:val="1"/>
+      <w:numFmt w:val="decimal"/>
+      <w:lvlText w:val="%7."/>
+      <w:lvlJc w:val="left"/>
+      <w:pPr>
+        <w:ind w:left="5400" w:hanging="360"/>
+      </w:pPr>
+    </w:lvl>
+    <w:lvl w:ilvl="7" w:tplc="04100019" w:tentative="1">
+      <w:start w:val="1"/>
+      <w:numFmt w:val="lowerLetter"/>
+      <w:lvlText w:val="%8."/>
+      <w:lvlJc w:val="left"/>
+      <w:pPr>
+        <w:ind w:left="6120" w:hanging="360"/>
+      </w:pPr>
+    </w:lvl>
+    <w:lvl w:ilvl="8" w:tplc="0410001B" w:tentative="1">
+      <w:start w:val="1"/>
+      <w:numFmt w:val="lowerRoman"/>
+      <w:lvlText w:val="%9."/>
+      <w:lvlJc w:val="right"/>
+      <w:pPr>
+        <w:ind w:left="6840" w:hanging="180"/>
+      </w:pPr>
+    </w:lvl>
+  </w:abstractNum>
+  <w:abstractNum w:abstractNumId="17" w15:restartNumberingAfterBreak="0">
     <w:nsid w:val="6A482762"/>
     <w:multiLevelType w:val="hybridMultilevel"/>
     <w:tmpl w:val="122A30B0"/>
@@ -4385,7 +5286,7 @@
       </w:pPr>
     </w:lvl>
   </w:abstractNum>
-  <w:abstractNum w:abstractNumId="17" w15:restartNumberingAfterBreak="0">
+  <w:abstractNum w:abstractNumId="18" w15:restartNumberingAfterBreak="0">
     <w:nsid w:val="6D5E0C05"/>
     <w:multiLevelType w:val="multilevel"/>
     <w:tmpl w:val="8160A7DA"/>
@@ -4498,7 +5399,7 @@
       </w:rPr>
     </w:lvl>
   </w:abstractNum>
-  <w:abstractNum w:abstractNumId="18" w15:restartNumberingAfterBreak="0">
+  <w:abstractNum w:abstractNumId="19" w15:restartNumberingAfterBreak="0">
     <w:nsid w:val="701767C6"/>
     <w:multiLevelType w:val="hybridMultilevel"/>
     <w:tmpl w:val="CDFA8C2E"/>
@@ -4611,7 +5512,7 @@
       </w:rPr>
     </w:lvl>
   </w:abstractNum>
-  <w:abstractNum w:abstractNumId="19" w15:restartNumberingAfterBreak="0">
+  <w:abstractNum w:abstractNumId="20" w15:restartNumberingAfterBreak="0">
     <w:nsid w:val="738F0374"/>
     <w:multiLevelType w:val="multilevel"/>
     <w:tmpl w:val="6C66E342"/>
@@ -4760,7 +5661,7 @@
       </w:rPr>
     </w:lvl>
   </w:abstractNum>
-  <w:abstractNum w:abstractNumId="20" w15:restartNumberingAfterBreak="0">
+  <w:abstractNum w:abstractNumId="21" w15:restartNumberingAfterBreak="0">
     <w:nsid w:val="7726323F"/>
     <w:multiLevelType w:val="multilevel"/>
     <w:tmpl w:val="CEDAFB36"/>
@@ -4892,13 +5793,13 @@
     <w:abstractNumId w:val="8"/>
   </w:num>
   <w:num w:numId="7" w16cid:durableId="1521814851">
-    <w:abstractNumId w:val="20"/>
+    <w:abstractNumId w:val="21"/>
   </w:num>
   <w:num w:numId="8" w16cid:durableId="372312651">
     <w:abstractNumId w:val="6"/>
   </w:num>
   <w:num w:numId="9" w16cid:durableId="668412728">
-    <w:abstractNumId w:val="19"/>
+    <w:abstractNumId w:val="20"/>
   </w:num>
   <w:num w:numId="10" w16cid:durableId="678001973">
     <w:abstractNumId w:val="11"/>
@@ -4907,7 +5808,7 @@
     <w:abstractNumId w:val="9"/>
   </w:num>
   <w:num w:numId="12" w16cid:durableId="434635551">
-    <w:abstractNumId w:val="18"/>
+    <w:abstractNumId w:val="19"/>
   </w:num>
   <w:num w:numId="13" w16cid:durableId="349651664">
     <w:abstractNumId w:val="5"/>
@@ -4919,7 +5820,7 @@
     <w:abstractNumId w:val="0"/>
   </w:num>
   <w:num w:numId="16" w16cid:durableId="1017661866">
-    <w:abstractNumId w:val="16"/>
+    <w:abstractNumId w:val="17"/>
   </w:num>
   <w:num w:numId="17" w16cid:durableId="297996149">
     <w:abstractNumId w:val="2"/>
@@ -4988,10 +5889,13 @@
     <w:abstractNumId w:val="13"/>
   </w:num>
   <w:num w:numId="39" w16cid:durableId="2038308568">
-    <w:abstractNumId w:val="17"/>
+    <w:abstractNumId w:val="18"/>
   </w:num>
   <w:num w:numId="40" w16cid:durableId="610472700">
     <w:abstractNumId w:val="7"/>
+  </w:num>
+  <w:num w:numId="41" w16cid:durableId="320474984">
+    <w:abstractNumId w:val="16"/>
   </w:num>
 </w:numbering>
 </file>

</xml_diff>